<commit_message>
Macrofluxo e Atividades de GP
</commit_message>
<xml_diff>
--- a/1º Etapa/Gerência/PGG-DONATE.docx
+++ b/1º Etapa/Gerência/PGG-DONATE.docx
@@ -60,9 +60,6 @@
           <w:numId w:val="1"/>
         </w:numPr>
         <w:jc w:val="both"/>
-        <w:rPr>
-          <w:rFonts w:hint="eastAsia"/>
-        </w:rPr>
       </w:pPr>
       <w:r>
         <w:rPr>
@@ -120,9 +117,6 @@
           <w:numId w:val="1"/>
         </w:numPr>
         <w:jc w:val="both"/>
-        <w:rPr>
-          <w:rFonts w:hint="eastAsia"/>
-        </w:rPr>
       </w:pPr>
       <w:r>
         <w:rPr>
@@ -255,9 +249,6 @@
           <w:numId w:val="1"/>
         </w:numPr>
         <w:jc w:val="both"/>
-        <w:rPr>
-          <w:rFonts w:hint="eastAsia"/>
-        </w:rPr>
       </w:pPr>
       <w:r>
         <w:rPr>
@@ -355,9 +346,6 @@
           <w:ilvl w:val="0"/>
           <w:numId w:val="1"/>
         </w:numPr>
-        <w:rPr>
-          <w:rFonts w:hint="eastAsia"/>
-        </w:rPr>
       </w:pPr>
       <w:r>
         <w:rPr>
@@ -5488,8 +5476,6 @@
         </w:rPr>
         <w:commentReference w:id="2"/>
       </w:r>
-      <w:bookmarkStart w:id="3" w:name="_GoBack"/>
-      <w:bookmarkEnd w:id="3"/>
     </w:p>
     <w:p>
       <w:pPr>
@@ -5520,6 +5506,180 @@
         <w:pStyle w:val="PargrafodaLista"/>
         <w:ind w:left="360"/>
       </w:pPr>
+      <w:r>
+        <w:rPr>
+          <w:noProof/>
+          <w:lang w:val="en-US" w:eastAsia="en-US"/>
+        </w:rPr>
+        <w:drawing>
+          <wp:inline distT="0" distB="0" distL="0" distR="0" wp14:anchorId="7ADB8326" wp14:editId="6115BA95">
+            <wp:extent cx="6394450" cy="3581400"/>
+            <wp:effectExtent l="0" t="0" r="0" b="0"/>
+            <wp:docPr id="1" name="Imagem 1"/>
+            <wp:cNvGraphicFramePr>
+              <a:graphicFrameLocks xmlns:a="http://schemas.openxmlformats.org/drawingml/2006/main" noChangeAspect="1"/>
+            </wp:cNvGraphicFramePr>
+            <a:graphic xmlns:a="http://schemas.openxmlformats.org/drawingml/2006/main">
+              <a:graphicData uri="http://schemas.openxmlformats.org/drawingml/2006/picture">
+                <pic:pic xmlns:pic="http://schemas.openxmlformats.org/drawingml/2006/picture">
+                  <pic:nvPicPr>
+                    <pic:cNvPr id="1" name=""/>
+                    <pic:cNvPicPr/>
+                  </pic:nvPicPr>
+                  <pic:blipFill>
+                    <a:blip r:embed="rId7"/>
+                    <a:stretch>
+                      <a:fillRect/>
+                    </a:stretch>
+                  </pic:blipFill>
+                  <pic:spPr>
+                    <a:xfrm>
+                      <a:off x="0" y="0"/>
+                      <a:ext cx="6394450" cy="3581400"/>
+                    </a:xfrm>
+                    <a:prstGeom prst="rect">
+                      <a:avLst/>
+                    </a:prstGeom>
+                  </pic:spPr>
+                </pic:pic>
+              </a:graphicData>
+            </a:graphic>
+          </wp:inline>
+        </w:drawing>
+      </w:r>
+    </w:p>
+    <w:p>
+      <w:pPr>
+        <w:pStyle w:val="PargrafodaLista"/>
+        <w:ind w:left="360"/>
+      </w:pPr>
+    </w:p>
+    <w:p>
+      <w:pPr>
+        <w:pStyle w:val="PargrafodaLista"/>
+        <w:ind w:left="360"/>
+      </w:pPr>
+      <w:r>
+        <w:rPr>
+          <w:noProof/>
+          <w:lang w:val="en-US" w:eastAsia="en-US"/>
+        </w:rPr>
+        <w:lastRenderedPageBreak/>
+        <w:drawing>
+          <wp:inline distT="0" distB="0" distL="0" distR="0" wp14:anchorId="667C7EEE" wp14:editId="5D3B64F8">
+            <wp:extent cx="6394450" cy="3832225"/>
+            <wp:effectExtent l="0" t="0" r="0" b="0"/>
+            <wp:docPr id="2" name="Imagem 2"/>
+            <wp:cNvGraphicFramePr>
+              <a:graphicFrameLocks xmlns:a="http://schemas.openxmlformats.org/drawingml/2006/main" noChangeAspect="1"/>
+            </wp:cNvGraphicFramePr>
+            <a:graphic xmlns:a="http://schemas.openxmlformats.org/drawingml/2006/main">
+              <a:graphicData uri="http://schemas.openxmlformats.org/drawingml/2006/picture">
+                <pic:pic xmlns:pic="http://schemas.openxmlformats.org/drawingml/2006/picture">
+                  <pic:nvPicPr>
+                    <pic:cNvPr id="1" name=""/>
+                    <pic:cNvPicPr/>
+                  </pic:nvPicPr>
+                  <pic:blipFill>
+                    <a:blip r:embed="rId8"/>
+                    <a:stretch>
+                      <a:fillRect/>
+                    </a:stretch>
+                  </pic:blipFill>
+                  <pic:spPr>
+                    <a:xfrm>
+                      <a:off x="0" y="0"/>
+                      <a:ext cx="6394450" cy="3832225"/>
+                    </a:xfrm>
+                    <a:prstGeom prst="rect">
+                      <a:avLst/>
+                    </a:prstGeom>
+                  </pic:spPr>
+                </pic:pic>
+              </a:graphicData>
+            </a:graphic>
+          </wp:inline>
+        </w:drawing>
+      </w:r>
+    </w:p>
+    <w:p>
+      <w:pPr>
+        <w:pStyle w:val="PargrafodaLista"/>
+        <w:ind w:left="360"/>
+      </w:pPr>
+    </w:p>
+    <w:p>
+      <w:pPr>
+        <w:pStyle w:val="PargrafodaLista"/>
+        <w:ind w:left="360"/>
+      </w:pPr>
+      <w:r>
+        <w:rPr>
+          <w:noProof/>
+          <w:lang w:val="en-US" w:eastAsia="en-US"/>
+        </w:rPr>
+        <w:lastRenderedPageBreak/>
+        <w:drawing>
+          <wp:inline distT="0" distB="0" distL="0" distR="0" wp14:anchorId="1D51EF06" wp14:editId="53AA5DF0">
+            <wp:extent cx="6394450" cy="5764945"/>
+            <wp:effectExtent l="0" t="0" r="0" b="0"/>
+            <wp:docPr id="3" name="Imagem 3" descr="C:\Users\david\AppData\Local\Microsoft\Windows\INetCache\Content.Word\macrofluxoGRP-MANUTENCAO.PNG"/>
+            <wp:cNvGraphicFramePr>
+              <a:graphicFrameLocks xmlns:a="http://schemas.openxmlformats.org/drawingml/2006/main" noChangeAspect="1"/>
+            </wp:cNvGraphicFramePr>
+            <a:graphic xmlns:a="http://schemas.openxmlformats.org/drawingml/2006/main">
+              <a:graphicData uri="http://schemas.openxmlformats.org/drawingml/2006/picture">
+                <pic:pic xmlns:pic="http://schemas.openxmlformats.org/drawingml/2006/picture">
+                  <pic:nvPicPr>
+                    <pic:cNvPr id="0" name="Picture 1" descr="C:\Users\david\AppData\Local\Microsoft\Windows\INetCache\Content.Word\macrofluxoGRP-MANUTENCAO.PNG"/>
+                    <pic:cNvPicPr>
+                      <a:picLocks noChangeAspect="1" noChangeArrowheads="1"/>
+                    </pic:cNvPicPr>
+                  </pic:nvPicPr>
+                  <pic:blipFill>
+                    <a:blip r:embed="rId9" cstate="print">
+                      <a:extLst>
+                        <a:ext uri="{28A0092B-C50C-407E-A947-70E740481C1C}">
+                          <a14:useLocalDpi xmlns:a14="http://schemas.microsoft.com/office/drawing/2010/main" val="0"/>
+                        </a:ext>
+                      </a:extLst>
+                    </a:blip>
+                    <a:srcRect/>
+                    <a:stretch>
+                      <a:fillRect/>
+                    </a:stretch>
+                  </pic:blipFill>
+                  <pic:spPr bwMode="auto">
+                    <a:xfrm>
+                      <a:off x="0" y="0"/>
+                      <a:ext cx="6394450" cy="5764945"/>
+                    </a:xfrm>
+                    <a:prstGeom prst="rect">
+                      <a:avLst/>
+                    </a:prstGeom>
+                    <a:noFill/>
+                    <a:ln>
+                      <a:noFill/>
+                    </a:ln>
+                  </pic:spPr>
+                </pic:pic>
+              </a:graphicData>
+            </a:graphic>
+          </wp:inline>
+        </w:drawing>
+      </w:r>
+    </w:p>
+    <w:p>
+      <w:pPr>
+        <w:pStyle w:val="PargrafodaLista"/>
+        <w:ind w:left="360"/>
+      </w:pPr>
+    </w:p>
+    <w:p>
+      <w:pPr>
+        <w:pStyle w:val="PargrafodaLista"/>
+        <w:ind w:left="360"/>
+      </w:pPr>
     </w:p>
     <w:p>
       <w:pPr>
@@ -5528,13 +5688,3567 @@
           <w:ilvl w:val="0"/>
           <w:numId w:val="1"/>
         </w:numPr>
-        <w:rPr>
-          <w:rFonts w:hint="eastAsia"/>
-        </w:rPr>
       </w:pPr>
       <w:r>
         <w:t>Atividades</w:t>
       </w:r>
+    </w:p>
+    <w:p/>
+    <w:p/>
+    <w:p/>
+    <w:p/>
+    <w:p/>
+    <w:p/>
+    <w:p/>
+    <w:p/>
+    <w:p/>
+    <w:p/>
+    <w:p/>
+    <w:p/>
+    <w:p/>
+    <w:p/>
+    <w:tbl>
+      <w:tblPr>
+        <w:tblStyle w:val="TabelaSimples1"/>
+        <w:tblW w:w="9813" w:type="dxa"/>
+        <w:tblInd w:w="335" w:type="dxa"/>
+        <w:tblCellMar>
+          <w:left w:w="83" w:type="dxa"/>
+        </w:tblCellMar>
+        <w:tblLook w:val="04A0" w:firstRow="1" w:lastRow="0" w:firstColumn="1" w:lastColumn="0" w:noHBand="0" w:noVBand="1"/>
+      </w:tblPr>
+      <w:tblGrid>
+        <w:gridCol w:w="2500"/>
+        <w:gridCol w:w="7313"/>
+      </w:tblGrid>
+      <w:tr>
+        <w:trPr>
+          <w:cnfStyle w:val="100000000000" w:firstRow="1" w:lastRow="0" w:firstColumn="0" w:lastColumn="0" w:oddVBand="0" w:evenVBand="0" w:oddHBand="0" w:evenHBand="0" w:firstRowFirstColumn="0" w:firstRowLastColumn="0" w:lastRowFirstColumn="0" w:lastRowLastColumn="0"/>
+          <w:trHeight w:val="333"/>
+        </w:trPr>
+        <w:tc>
+          <w:tcPr>
+            <w:cnfStyle w:val="001000000000" w:firstRow="0" w:lastRow="0" w:firstColumn="1" w:lastColumn="0" w:oddVBand="0" w:evenVBand="0" w:oddHBand="0" w:evenHBand="0" w:firstRowFirstColumn="0" w:firstRowLastColumn="0" w:lastRowFirstColumn="0" w:lastRowLastColumn="0"/>
+            <w:tcW w:w="2500" w:type="dxa"/>
+            <w:shd w:val="clear" w:color="auto" w:fill="92D050"/>
+            <w:tcMar>
+              <w:left w:w="83" w:type="dxa"/>
+            </w:tcMar>
+          </w:tcPr>
+          <w:p>
+            <w:pPr>
+              <w:pStyle w:val="PargrafodaLista"/>
+              <w:ind w:left="0"/>
+              <w:rPr>
+                <w:rStyle w:val="Forte"/>
+                <w:rFonts w:ascii="Arial" w:eastAsia="Arial" w:hAnsi="Arial"/>
+                <w:b/>
+              </w:rPr>
+            </w:pPr>
+            <w:r>
+              <w:rPr>
+                <w:rFonts w:ascii="Arial" w:hAnsi="Arial"/>
+                <w:b w:val="0"/>
+                <w:bCs w:val="0"/>
+              </w:rPr>
+              <w:lastRenderedPageBreak/>
+              <w:t>Atividade</w:t>
+            </w:r>
+          </w:p>
+        </w:tc>
+        <w:tc>
+          <w:tcPr>
+            <w:tcW w:w="7313" w:type="dxa"/>
+            <w:shd w:val="clear" w:color="auto" w:fill="92D050"/>
+            <w:tcMar>
+              <w:left w:w="83" w:type="dxa"/>
+            </w:tcMar>
+          </w:tcPr>
+          <w:p>
+            <w:pPr>
+              <w:cnfStyle w:val="100000000000" w:firstRow="1" w:lastRow="0" w:firstColumn="0" w:lastColumn="0" w:oddVBand="0" w:evenVBand="0" w:oddHBand="0" w:evenHBand="0" w:firstRowFirstColumn="0" w:firstRowLastColumn="0" w:lastRowFirstColumn="0" w:lastRowLastColumn="0"/>
+              <w:rPr>
+                <w:rFonts w:ascii="Arial" w:eastAsia="Arial" w:hAnsi="Arial"/>
+                <w:b w:val="0"/>
+              </w:rPr>
+            </w:pPr>
+            <w:r>
+              <w:rPr>
+                <w:rFonts w:ascii="Arial" w:eastAsia="Arial" w:hAnsi="Arial"/>
+              </w:rPr>
+              <w:t>Definir Escopo</w:t>
+            </w:r>
+          </w:p>
+        </w:tc>
+      </w:tr>
+      <w:tr>
+        <w:trPr>
+          <w:cnfStyle w:val="000000100000" w:firstRow="0" w:lastRow="0" w:firstColumn="0" w:lastColumn="0" w:oddVBand="0" w:evenVBand="0" w:oddHBand="1" w:evenHBand="0" w:firstRowFirstColumn="0" w:firstRowLastColumn="0" w:lastRowFirstColumn="0" w:lastRowLastColumn="0"/>
+          <w:trHeight w:val="263"/>
+        </w:trPr>
+        <w:tc>
+          <w:tcPr>
+            <w:cnfStyle w:val="001000000000" w:firstRow="0" w:lastRow="0" w:firstColumn="1" w:lastColumn="0" w:oddVBand="0" w:evenVBand="0" w:oddHBand="0" w:evenHBand="0" w:firstRowFirstColumn="0" w:firstRowLastColumn="0" w:lastRowFirstColumn="0" w:lastRowLastColumn="0"/>
+            <w:tcW w:w="2500" w:type="dxa"/>
+            <w:tcMar>
+              <w:left w:w="83" w:type="dxa"/>
+            </w:tcMar>
+          </w:tcPr>
+          <w:p>
+            <w:pPr>
+              <w:pStyle w:val="PargrafodaLista"/>
+              <w:ind w:left="0"/>
+              <w:rPr>
+                <w:rStyle w:val="Forte"/>
+                <w:rFonts w:ascii="Arial" w:eastAsia="Arial" w:hAnsi="Arial"/>
+                <w:b/>
+              </w:rPr>
+            </w:pPr>
+            <w:r>
+              <w:rPr>
+                <w:rFonts w:ascii="Arial" w:hAnsi="Arial"/>
+                <w:b w:val="0"/>
+                <w:bCs w:val="0"/>
+              </w:rPr>
+              <w:t>Responsabilidades</w:t>
+            </w:r>
+          </w:p>
+        </w:tc>
+        <w:tc>
+          <w:tcPr>
+            <w:tcW w:w="7313" w:type="dxa"/>
+            <w:tcMar>
+              <w:left w:w="83" w:type="dxa"/>
+            </w:tcMar>
+          </w:tcPr>
+          <w:p>
+            <w:pPr>
+              <w:spacing w:line="259" w:lineRule="auto"/>
+              <w:cnfStyle w:val="000000100000" w:firstRow="0" w:lastRow="0" w:firstColumn="0" w:lastColumn="0" w:oddVBand="0" w:evenVBand="0" w:oddHBand="1" w:evenHBand="0" w:firstRowFirstColumn="0" w:firstRowLastColumn="0" w:lastRowFirstColumn="0" w:lastRowLastColumn="0"/>
+              <w:rPr>
+                <w:rFonts w:ascii="Arial" w:eastAsia="Arial" w:hAnsi="Arial"/>
+                <w:b/>
+              </w:rPr>
+            </w:pPr>
+            <w:r>
+              <w:rPr>
+                <w:rFonts w:ascii="Arial" w:hAnsi="Arial"/>
+                <w:b/>
+                <w:bCs/>
+              </w:rPr>
+              <w:t xml:space="preserve">Realização: </w:t>
+            </w:r>
+            <w:r>
+              <w:rPr>
+                <w:rFonts w:ascii="Arial" w:eastAsia="Arial" w:hAnsi="Arial"/>
+              </w:rPr>
+              <w:t>Gerente de Projeto</w:t>
+            </w:r>
+          </w:p>
+        </w:tc>
+      </w:tr>
+      <w:tr>
+        <w:trPr>
+          <w:trHeight w:val="463"/>
+        </w:trPr>
+        <w:tc>
+          <w:tcPr>
+            <w:cnfStyle w:val="001000000000" w:firstRow="0" w:lastRow="0" w:firstColumn="1" w:lastColumn="0" w:oddVBand="0" w:evenVBand="0" w:oddHBand="0" w:evenHBand="0" w:firstRowFirstColumn="0" w:firstRowLastColumn="0" w:lastRowFirstColumn="0" w:lastRowLastColumn="0"/>
+            <w:tcW w:w="2500" w:type="dxa"/>
+            <w:tcMar>
+              <w:left w:w="83" w:type="dxa"/>
+            </w:tcMar>
+            <w:vAlign w:val="center"/>
+          </w:tcPr>
+          <w:p>
+            <w:pPr>
+              <w:pStyle w:val="PargrafodaLista"/>
+              <w:ind w:left="0"/>
+              <w:rPr>
+                <w:rStyle w:val="Forte"/>
+                <w:rFonts w:ascii="Arial" w:eastAsia="Arial" w:hAnsi="Arial"/>
+                <w:b/>
+              </w:rPr>
+            </w:pPr>
+          </w:p>
+        </w:tc>
+        <w:tc>
+          <w:tcPr>
+            <w:tcW w:w="7313" w:type="dxa"/>
+            <w:tcMar>
+              <w:left w:w="83" w:type="dxa"/>
+            </w:tcMar>
+          </w:tcPr>
+          <w:p>
+            <w:pPr>
+              <w:pStyle w:val="PargrafodaLista"/>
+              <w:numPr>
+                <w:ilvl w:val="0"/>
+                <w:numId w:val="12"/>
+              </w:numPr>
+              <w:spacing w:line="259" w:lineRule="auto"/>
+              <w:cnfStyle w:val="000000000000" w:firstRow="0" w:lastRow="0" w:firstColumn="0" w:lastColumn="0" w:oddVBand="0" w:evenVBand="0" w:oddHBand="0" w:evenHBand="0" w:firstRowFirstColumn="0" w:firstRowLastColumn="0" w:lastRowFirstColumn="0" w:lastRowLastColumn="0"/>
+              <w:rPr>
+                <w:rFonts w:ascii="Arial" w:eastAsia="Arial" w:hAnsi="Arial"/>
+                <w:b/>
+              </w:rPr>
+            </w:pPr>
+            <w:r>
+              <w:rPr>
+                <w:rFonts w:ascii="Arial" w:hAnsi="Arial"/>
+                <w:b/>
+                <w:bCs/>
+              </w:rPr>
+              <w:t xml:space="preserve">Aprovação: </w:t>
+            </w:r>
+            <w:r>
+              <w:rPr>
+                <w:rFonts w:ascii="Arial" w:eastAsia="Arial" w:hAnsi="Arial"/>
+              </w:rPr>
+              <w:t>Não se aplica</w:t>
+            </w:r>
+          </w:p>
+        </w:tc>
+      </w:tr>
+      <w:tr>
+        <w:trPr>
+          <w:cnfStyle w:val="000000100000" w:firstRow="0" w:lastRow="0" w:firstColumn="0" w:lastColumn="0" w:oddVBand="0" w:evenVBand="0" w:oddHBand="1" w:evenHBand="0" w:firstRowFirstColumn="0" w:firstRowLastColumn="0" w:lastRowFirstColumn="0" w:lastRowLastColumn="0"/>
+          <w:trHeight w:val="263"/>
+        </w:trPr>
+        <w:tc>
+          <w:tcPr>
+            <w:cnfStyle w:val="001000000000" w:firstRow="0" w:lastRow="0" w:firstColumn="1" w:lastColumn="0" w:oddVBand="0" w:evenVBand="0" w:oddHBand="0" w:evenHBand="0" w:firstRowFirstColumn="0" w:firstRowLastColumn="0" w:lastRowFirstColumn="0" w:lastRowLastColumn="0"/>
+            <w:tcW w:w="2500" w:type="dxa"/>
+            <w:tcMar>
+              <w:left w:w="83" w:type="dxa"/>
+            </w:tcMar>
+            <w:vAlign w:val="center"/>
+          </w:tcPr>
+          <w:p>
+            <w:pPr>
+              <w:pStyle w:val="PargrafodaLista"/>
+              <w:ind w:left="0"/>
+              <w:rPr>
+                <w:rStyle w:val="Forte"/>
+                <w:rFonts w:ascii="Arial" w:eastAsia="Arial" w:hAnsi="Arial"/>
+                <w:b/>
+              </w:rPr>
+            </w:pPr>
+          </w:p>
+        </w:tc>
+        <w:tc>
+          <w:tcPr>
+            <w:tcW w:w="7313" w:type="dxa"/>
+            <w:tcMar>
+              <w:left w:w="83" w:type="dxa"/>
+            </w:tcMar>
+          </w:tcPr>
+          <w:p>
+            <w:pPr>
+              <w:pStyle w:val="PargrafodaLista"/>
+              <w:numPr>
+                <w:ilvl w:val="0"/>
+                <w:numId w:val="12"/>
+              </w:numPr>
+              <w:spacing w:line="259" w:lineRule="auto"/>
+              <w:cnfStyle w:val="000000100000" w:firstRow="0" w:lastRow="0" w:firstColumn="0" w:lastColumn="0" w:oddVBand="0" w:evenVBand="0" w:oddHBand="1" w:evenHBand="0" w:firstRowFirstColumn="0" w:firstRowLastColumn="0" w:lastRowFirstColumn="0" w:lastRowLastColumn="0"/>
+              <w:rPr>
+                <w:rFonts w:ascii="Arial" w:eastAsia="Arial" w:hAnsi="Arial"/>
+                <w:b/>
+              </w:rPr>
+            </w:pPr>
+            <w:r>
+              <w:rPr>
+                <w:rFonts w:ascii="Arial" w:hAnsi="Arial"/>
+                <w:b/>
+                <w:bCs/>
+              </w:rPr>
+              <w:t xml:space="preserve">Colaboração: </w:t>
+            </w:r>
+            <w:r>
+              <w:rPr>
+                <w:rFonts w:ascii="Arial" w:eastAsia="Arial" w:hAnsi="Arial"/>
+              </w:rPr>
+              <w:t>Não se aplica</w:t>
+            </w:r>
+          </w:p>
+        </w:tc>
+      </w:tr>
+      <w:tr>
+        <w:trPr>
+          <w:trHeight w:val="263"/>
+        </w:trPr>
+        <w:tc>
+          <w:tcPr>
+            <w:cnfStyle w:val="001000000000" w:firstRow="0" w:lastRow="0" w:firstColumn="1" w:lastColumn="0" w:oddVBand="0" w:evenVBand="0" w:oddHBand="0" w:evenHBand="0" w:firstRowFirstColumn="0" w:firstRowLastColumn="0" w:lastRowFirstColumn="0" w:lastRowLastColumn="0"/>
+            <w:tcW w:w="2500" w:type="dxa"/>
+            <w:tcMar>
+              <w:left w:w="83" w:type="dxa"/>
+            </w:tcMar>
+            <w:vAlign w:val="center"/>
+          </w:tcPr>
+          <w:p>
+            <w:pPr>
+              <w:pStyle w:val="PargrafodaLista"/>
+              <w:ind w:left="0"/>
+              <w:rPr>
+                <w:rStyle w:val="Forte"/>
+                <w:rFonts w:ascii="Arial" w:eastAsia="Arial" w:hAnsi="Arial"/>
+                <w:b/>
+              </w:rPr>
+            </w:pPr>
+          </w:p>
+        </w:tc>
+        <w:tc>
+          <w:tcPr>
+            <w:tcW w:w="7313" w:type="dxa"/>
+            <w:tcMar>
+              <w:left w:w="83" w:type="dxa"/>
+            </w:tcMar>
+          </w:tcPr>
+          <w:p>
+            <w:pPr>
+              <w:pStyle w:val="PargrafodaLista"/>
+              <w:numPr>
+                <w:ilvl w:val="0"/>
+                <w:numId w:val="12"/>
+              </w:numPr>
+              <w:spacing w:line="259" w:lineRule="auto"/>
+              <w:cnfStyle w:val="000000000000" w:firstRow="0" w:lastRow="0" w:firstColumn="0" w:lastColumn="0" w:oddVBand="0" w:evenVBand="0" w:oddHBand="0" w:evenHBand="0" w:firstRowFirstColumn="0" w:firstRowLastColumn="0" w:lastRowFirstColumn="0" w:lastRowLastColumn="0"/>
+              <w:rPr>
+                <w:rFonts w:ascii="Arial" w:eastAsia="Arial" w:hAnsi="Arial"/>
+                <w:b/>
+              </w:rPr>
+            </w:pPr>
+            <w:commentRangeStart w:id="3"/>
+            <w:r>
+              <w:rPr>
+                <w:rFonts w:ascii="Arial" w:hAnsi="Arial"/>
+                <w:b/>
+                <w:bCs/>
+              </w:rPr>
+              <w:t xml:space="preserve">Informação: </w:t>
+            </w:r>
+            <w:r>
+              <w:rPr>
+                <w:rFonts w:ascii="Arial" w:eastAsia="Arial" w:hAnsi="Arial"/>
+              </w:rPr>
+              <w:t>Não se aplica.</w:t>
+            </w:r>
+            <w:commentRangeEnd w:id="3"/>
+            <w:r>
+              <w:rPr>
+                <w:rStyle w:val="Refdecomentrio"/>
+              </w:rPr>
+              <w:commentReference w:id="3"/>
+            </w:r>
+          </w:p>
+        </w:tc>
+      </w:tr>
+      <w:tr>
+        <w:trPr>
+          <w:cnfStyle w:val="000000100000" w:firstRow="0" w:lastRow="0" w:firstColumn="0" w:lastColumn="0" w:oddVBand="0" w:evenVBand="0" w:oddHBand="1" w:evenHBand="0" w:firstRowFirstColumn="0" w:firstRowLastColumn="0" w:lastRowFirstColumn="0" w:lastRowLastColumn="0"/>
+          <w:trHeight w:val="263"/>
+        </w:trPr>
+        <w:tc>
+          <w:tcPr>
+            <w:cnfStyle w:val="001000000000" w:firstRow="0" w:lastRow="0" w:firstColumn="1" w:lastColumn="0" w:oddVBand="0" w:evenVBand="0" w:oddHBand="0" w:evenHBand="0" w:firstRowFirstColumn="0" w:firstRowLastColumn="0" w:lastRowFirstColumn="0" w:lastRowLastColumn="0"/>
+            <w:tcW w:w="2500" w:type="dxa"/>
+            <w:tcMar>
+              <w:left w:w="83" w:type="dxa"/>
+            </w:tcMar>
+          </w:tcPr>
+          <w:p>
+            <w:pPr>
+              <w:pStyle w:val="PargrafodaLista"/>
+              <w:ind w:left="0"/>
+              <w:rPr>
+                <w:rStyle w:val="Forte"/>
+                <w:rFonts w:ascii="Arial" w:eastAsia="Arial" w:hAnsi="Arial"/>
+                <w:sz w:val="22"/>
+                <w:szCs w:val="22"/>
+              </w:rPr>
+            </w:pPr>
+            <w:r>
+              <w:rPr>
+                <w:rFonts w:ascii="Arial" w:hAnsi="Arial"/>
+                <w:b w:val="0"/>
+                <w:bCs w:val="0"/>
+              </w:rPr>
+              <w:t>Tarefas</w:t>
+            </w:r>
+          </w:p>
+        </w:tc>
+        <w:tc>
+          <w:tcPr>
+            <w:tcW w:w="7313" w:type="dxa"/>
+            <w:tcMar>
+              <w:left w:w="83" w:type="dxa"/>
+            </w:tcMar>
+          </w:tcPr>
+          <w:p>
+            <w:pPr>
+              <w:pStyle w:val="PargrafodaLista"/>
+              <w:spacing w:line="259" w:lineRule="auto"/>
+              <w:cnfStyle w:val="000000100000" w:firstRow="0" w:lastRow="0" w:firstColumn="0" w:lastColumn="0" w:oddVBand="0" w:evenVBand="0" w:oddHBand="1" w:evenHBand="0" w:firstRowFirstColumn="0" w:firstRowLastColumn="0" w:lastRowFirstColumn="0" w:lastRowLastColumn="0"/>
+              <w:rPr>
+                <w:rStyle w:val="Forte"/>
+                <w:rFonts w:ascii="Arial" w:eastAsia="Arial" w:hAnsi="Arial"/>
+                <w:b w:val="0"/>
+                <w:sz w:val="22"/>
+                <w:szCs w:val="22"/>
+              </w:rPr>
+            </w:pPr>
+            <w:r>
+              <w:rPr>
+                <w:rFonts w:ascii="Arial" w:hAnsi="Arial"/>
+              </w:rPr>
+              <w:t xml:space="preserve">1. </w:t>
+            </w:r>
+            <w:r>
+              <w:rPr>
+                <w:rFonts w:ascii="Arial" w:eastAsia="Arial" w:hAnsi="Arial"/>
+              </w:rPr>
+              <w:t>Planejar o alcance do trabalho a ser realizado (escopo).</w:t>
+            </w:r>
+          </w:p>
+        </w:tc>
+      </w:tr>
+      <w:tr>
+        <w:tblPrEx>
+          <w:tblCellMar>
+            <w:left w:w="108" w:type="dxa"/>
+          </w:tblCellMar>
+        </w:tblPrEx>
+        <w:trPr>
+          <w:trHeight w:val="263"/>
+        </w:trPr>
+        <w:tc>
+          <w:tcPr>
+            <w:cnfStyle w:val="001000000000" w:firstRow="0" w:lastRow="0" w:firstColumn="1" w:lastColumn="0" w:oddVBand="0" w:evenVBand="0" w:oddHBand="0" w:evenHBand="0" w:firstRowFirstColumn="0" w:firstRowLastColumn="0" w:lastRowFirstColumn="0" w:lastRowLastColumn="0"/>
+            <w:tcW w:w="2500" w:type="dxa"/>
+            <w:vAlign w:val="center"/>
+          </w:tcPr>
+          <w:p>
+            <w:pPr>
+              <w:pStyle w:val="PargrafodaLista"/>
+              <w:ind w:left="0"/>
+              <w:rPr>
+                <w:rStyle w:val="Forte"/>
+                <w:rFonts w:ascii="Arial" w:eastAsia="Arial" w:hAnsi="Arial"/>
+                <w:sz w:val="22"/>
+                <w:szCs w:val="22"/>
+              </w:rPr>
+            </w:pPr>
+          </w:p>
+        </w:tc>
+        <w:tc>
+          <w:tcPr>
+            <w:tcW w:w="7313" w:type="dxa"/>
+          </w:tcPr>
+          <w:p>
+            <w:pPr>
+              <w:pStyle w:val="PargrafodaLista"/>
+              <w:spacing w:line="259" w:lineRule="auto"/>
+              <w:cnfStyle w:val="000000000000" w:firstRow="0" w:lastRow="0" w:firstColumn="0" w:lastColumn="0" w:oddVBand="0" w:evenVBand="0" w:oddHBand="0" w:evenHBand="0" w:firstRowFirstColumn="0" w:firstRowLastColumn="0" w:lastRowFirstColumn="0" w:lastRowLastColumn="0"/>
+              <w:rPr>
+                <w:rStyle w:val="Forte"/>
+                <w:rFonts w:ascii="Arial" w:eastAsia="Arial" w:hAnsi="Arial"/>
+                <w:b w:val="0"/>
+                <w:sz w:val="22"/>
+                <w:szCs w:val="22"/>
+              </w:rPr>
+            </w:pPr>
+            <w:r>
+              <w:rPr>
+                <w:rFonts w:ascii="Arial" w:hAnsi="Arial"/>
+              </w:rPr>
+              <w:t xml:space="preserve">2. </w:t>
+            </w:r>
+            <w:r>
+              <w:rPr>
+                <w:rFonts w:ascii="Arial" w:eastAsia="Arial" w:hAnsi="Arial"/>
+              </w:rPr>
+              <w:t>Estimar os Recursos Necessários para execução do projeto.</w:t>
+            </w:r>
+          </w:p>
+        </w:tc>
+      </w:tr>
+      <w:tr>
+        <w:tblPrEx>
+          <w:tblCellMar>
+            <w:left w:w="108" w:type="dxa"/>
+          </w:tblCellMar>
+        </w:tblPrEx>
+        <w:trPr>
+          <w:cnfStyle w:val="000000100000" w:firstRow="0" w:lastRow="0" w:firstColumn="0" w:lastColumn="0" w:oddVBand="0" w:evenVBand="0" w:oddHBand="1" w:evenHBand="0" w:firstRowFirstColumn="0" w:firstRowLastColumn="0" w:lastRowFirstColumn="0" w:lastRowLastColumn="0"/>
+          <w:trHeight w:val="263"/>
+        </w:trPr>
+        <w:tc>
+          <w:tcPr>
+            <w:cnfStyle w:val="001000000000" w:firstRow="0" w:lastRow="0" w:firstColumn="1" w:lastColumn="0" w:oddVBand="0" w:evenVBand="0" w:oddHBand="0" w:evenHBand="0" w:firstRowFirstColumn="0" w:firstRowLastColumn="0" w:lastRowFirstColumn="0" w:lastRowLastColumn="0"/>
+            <w:tcW w:w="2500" w:type="dxa"/>
+            <w:vAlign w:val="center"/>
+          </w:tcPr>
+          <w:p>
+            <w:pPr>
+              <w:pStyle w:val="PargrafodaLista"/>
+              <w:ind w:left="0"/>
+              <w:rPr>
+                <w:rStyle w:val="Forte"/>
+                <w:rFonts w:ascii="Arial" w:eastAsia="Arial" w:hAnsi="Arial"/>
+                <w:color w:val="FFFFFF" w:themeColor="background1"/>
+                <w:sz w:val="22"/>
+                <w:szCs w:val="22"/>
+              </w:rPr>
+            </w:pPr>
+          </w:p>
+        </w:tc>
+        <w:tc>
+          <w:tcPr>
+            <w:tcW w:w="7313" w:type="dxa"/>
+          </w:tcPr>
+          <w:p>
+            <w:pPr>
+              <w:pStyle w:val="PargrafodaLista"/>
+              <w:spacing w:line="259" w:lineRule="auto"/>
+              <w:cnfStyle w:val="000000100000" w:firstRow="0" w:lastRow="0" w:firstColumn="0" w:lastColumn="0" w:oddVBand="0" w:evenVBand="0" w:oddHBand="1" w:evenHBand="0" w:firstRowFirstColumn="0" w:firstRowLastColumn="0" w:lastRowFirstColumn="0" w:lastRowLastColumn="0"/>
+              <w:rPr>
+                <w:rFonts w:ascii="Arial" w:hAnsi="Arial"/>
+              </w:rPr>
+            </w:pPr>
+            <w:r>
+              <w:rPr>
+                <w:rFonts w:ascii="Arial" w:hAnsi="Arial"/>
+              </w:rPr>
+              <w:t>3.</w:t>
+            </w:r>
+            <w:r>
+              <w:rPr>
+                <w:rFonts w:ascii="Arial" w:hAnsi="Arial"/>
+                <w:b/>
+                <w:bCs/>
+              </w:rPr>
+              <w:t xml:space="preserve"> </w:t>
+            </w:r>
+            <w:r>
+              <w:rPr>
+                <w:rFonts w:ascii="Arial" w:eastAsia="Arial" w:hAnsi="Arial"/>
+              </w:rPr>
+              <w:t>Definir tarefas a serem executadas.</w:t>
+            </w:r>
+          </w:p>
+        </w:tc>
+      </w:tr>
+      <w:tr>
+        <w:tblPrEx>
+          <w:tblCellMar>
+            <w:left w:w="108" w:type="dxa"/>
+          </w:tblCellMar>
+        </w:tblPrEx>
+        <w:trPr>
+          <w:trHeight w:val="263"/>
+        </w:trPr>
+        <w:tc>
+          <w:tcPr>
+            <w:cnfStyle w:val="001000000000" w:firstRow="0" w:lastRow="0" w:firstColumn="1" w:lastColumn="0" w:oddVBand="0" w:evenVBand="0" w:oddHBand="0" w:evenHBand="0" w:firstRowFirstColumn="0" w:firstRowLastColumn="0" w:lastRowFirstColumn="0" w:lastRowLastColumn="0"/>
+            <w:tcW w:w="2500" w:type="dxa"/>
+            <w:vAlign w:val="center"/>
+          </w:tcPr>
+          <w:p>
+            <w:pPr>
+              <w:pStyle w:val="PargrafodaLista"/>
+              <w:ind w:left="0"/>
+              <w:rPr>
+                <w:rStyle w:val="Forte"/>
+                <w:rFonts w:ascii="Arial" w:eastAsia="Arial" w:hAnsi="Arial"/>
+                <w:sz w:val="22"/>
+                <w:szCs w:val="22"/>
+              </w:rPr>
+            </w:pPr>
+          </w:p>
+        </w:tc>
+        <w:tc>
+          <w:tcPr>
+            <w:tcW w:w="7313" w:type="dxa"/>
+          </w:tcPr>
+          <w:p>
+            <w:pPr>
+              <w:pStyle w:val="PargrafodaLista"/>
+              <w:spacing w:line="259" w:lineRule="auto"/>
+              <w:cnfStyle w:val="000000000000" w:firstRow="0" w:lastRow="0" w:firstColumn="0" w:lastColumn="0" w:oddVBand="0" w:evenVBand="0" w:oddHBand="0" w:evenHBand="0" w:firstRowFirstColumn="0" w:firstRowLastColumn="0" w:lastRowFirstColumn="0" w:lastRowLastColumn="0"/>
+              <w:rPr>
+                <w:rFonts w:ascii="Arial" w:hAnsi="Arial"/>
+              </w:rPr>
+            </w:pPr>
+            <w:r>
+              <w:rPr>
+                <w:rFonts w:ascii="Arial" w:hAnsi="Arial"/>
+              </w:rPr>
+              <w:t xml:space="preserve">4. </w:t>
+            </w:r>
+            <w:r>
+              <w:rPr>
+                <w:rFonts w:ascii="Arial" w:eastAsia="Arial" w:hAnsi="Arial"/>
+              </w:rPr>
+              <w:t>Estimar esforço, custo e tempo.</w:t>
+            </w:r>
+          </w:p>
+        </w:tc>
+      </w:tr>
+      <w:tr>
+        <w:tblPrEx>
+          <w:tblCellMar>
+            <w:left w:w="108" w:type="dxa"/>
+          </w:tblCellMar>
+        </w:tblPrEx>
+        <w:trPr>
+          <w:cnfStyle w:val="000000100000" w:firstRow="0" w:lastRow="0" w:firstColumn="0" w:lastColumn="0" w:oddVBand="0" w:evenVBand="0" w:oddHBand="1" w:evenHBand="0" w:firstRowFirstColumn="0" w:firstRowLastColumn="0" w:lastRowFirstColumn="0" w:lastRowLastColumn="0"/>
+          <w:trHeight w:val="263"/>
+        </w:trPr>
+        <w:tc>
+          <w:tcPr>
+            <w:cnfStyle w:val="001000000000" w:firstRow="0" w:lastRow="0" w:firstColumn="1" w:lastColumn="0" w:oddVBand="0" w:evenVBand="0" w:oddHBand="0" w:evenHBand="0" w:firstRowFirstColumn="0" w:firstRowLastColumn="0" w:lastRowFirstColumn="0" w:lastRowLastColumn="0"/>
+            <w:tcW w:w="2500" w:type="dxa"/>
+            <w:vAlign w:val="center"/>
+          </w:tcPr>
+          <w:p>
+            <w:pPr>
+              <w:pStyle w:val="PargrafodaLista"/>
+              <w:ind w:left="0"/>
+              <w:rPr>
+                <w:rStyle w:val="Forte"/>
+                <w:rFonts w:ascii="Arial" w:eastAsia="Arial" w:hAnsi="Arial"/>
+                <w:sz w:val="22"/>
+                <w:szCs w:val="22"/>
+              </w:rPr>
+            </w:pPr>
+          </w:p>
+        </w:tc>
+        <w:tc>
+          <w:tcPr>
+            <w:tcW w:w="7313" w:type="dxa"/>
+          </w:tcPr>
+          <w:p>
+            <w:pPr>
+              <w:pStyle w:val="PargrafodaLista"/>
+              <w:spacing w:line="259" w:lineRule="auto"/>
+              <w:cnfStyle w:val="000000100000" w:firstRow="0" w:lastRow="0" w:firstColumn="0" w:lastColumn="0" w:oddVBand="0" w:evenVBand="0" w:oddHBand="1" w:evenHBand="0" w:firstRowFirstColumn="0" w:firstRowLastColumn="0" w:lastRowFirstColumn="0" w:lastRowLastColumn="0"/>
+              <w:rPr>
+                <w:rFonts w:ascii="Arial" w:hAnsi="Arial"/>
+              </w:rPr>
+            </w:pPr>
+            <w:r>
+              <w:rPr>
+                <w:rFonts w:ascii="Arial" w:hAnsi="Arial"/>
+              </w:rPr>
+              <w:t xml:space="preserve">5. </w:t>
+            </w:r>
+            <w:r>
+              <w:rPr>
+                <w:rFonts w:ascii="Arial" w:eastAsia="Arial" w:hAnsi="Arial"/>
+              </w:rPr>
+              <w:t>Definir os riscos do projeto.</w:t>
+            </w:r>
+          </w:p>
+        </w:tc>
+      </w:tr>
+      <w:tr>
+        <w:tblPrEx>
+          <w:tblCellMar>
+            <w:left w:w="108" w:type="dxa"/>
+          </w:tblCellMar>
+        </w:tblPrEx>
+        <w:trPr>
+          <w:trHeight w:val="263"/>
+        </w:trPr>
+        <w:tc>
+          <w:tcPr>
+            <w:cnfStyle w:val="001000000000" w:firstRow="0" w:lastRow="0" w:firstColumn="1" w:lastColumn="0" w:oddVBand="0" w:evenVBand="0" w:oddHBand="0" w:evenHBand="0" w:firstRowFirstColumn="0" w:firstRowLastColumn="0" w:lastRowFirstColumn="0" w:lastRowLastColumn="0"/>
+            <w:tcW w:w="2500" w:type="dxa"/>
+            <w:vAlign w:val="center"/>
+          </w:tcPr>
+          <w:p>
+            <w:pPr>
+              <w:pStyle w:val="PargrafodaLista"/>
+              <w:ind w:left="0"/>
+              <w:rPr>
+                <w:rStyle w:val="Forte"/>
+                <w:rFonts w:ascii="Arial" w:eastAsia="Arial" w:hAnsi="Arial"/>
+                <w:sz w:val="22"/>
+                <w:szCs w:val="22"/>
+              </w:rPr>
+            </w:pPr>
+            <w:r>
+              <w:rPr>
+                <w:rFonts w:ascii="Arial" w:hAnsi="Arial"/>
+                <w:b w:val="0"/>
+                <w:bCs w:val="0"/>
+              </w:rPr>
+              <w:t>Pré-Condições</w:t>
+            </w:r>
+          </w:p>
+        </w:tc>
+        <w:tc>
+          <w:tcPr>
+            <w:tcW w:w="7313" w:type="dxa"/>
+          </w:tcPr>
+          <w:p>
+            <w:pPr>
+              <w:spacing w:line="259" w:lineRule="auto"/>
+              <w:cnfStyle w:val="000000000000" w:firstRow="0" w:lastRow="0" w:firstColumn="0" w:lastColumn="0" w:oddVBand="0" w:evenVBand="0" w:oddHBand="0" w:evenHBand="0" w:firstRowFirstColumn="0" w:firstRowLastColumn="0" w:lastRowFirstColumn="0" w:lastRowLastColumn="0"/>
+              <w:rPr>
+                <w:rFonts w:ascii="Arial" w:hAnsi="Arial"/>
+              </w:rPr>
+            </w:pPr>
+            <w:r>
+              <w:rPr>
+                <w:rFonts w:ascii="Arial" w:eastAsia="Arial" w:hAnsi="Arial"/>
+              </w:rPr>
+              <w:t>Nenhum critério específico</w:t>
+            </w:r>
+          </w:p>
+        </w:tc>
+      </w:tr>
+      <w:tr>
+        <w:tblPrEx>
+          <w:tblCellMar>
+            <w:left w:w="108" w:type="dxa"/>
+          </w:tblCellMar>
+        </w:tblPrEx>
+        <w:trPr>
+          <w:cnfStyle w:val="000000100000" w:firstRow="0" w:lastRow="0" w:firstColumn="0" w:lastColumn="0" w:oddVBand="0" w:evenVBand="0" w:oddHBand="1" w:evenHBand="0" w:firstRowFirstColumn="0" w:firstRowLastColumn="0" w:lastRowFirstColumn="0" w:lastRowLastColumn="0"/>
+          <w:trHeight w:val="263"/>
+        </w:trPr>
+        <w:tc>
+          <w:tcPr>
+            <w:cnfStyle w:val="001000000000" w:firstRow="0" w:lastRow="0" w:firstColumn="1" w:lastColumn="0" w:oddVBand="0" w:evenVBand="0" w:oddHBand="0" w:evenHBand="0" w:firstRowFirstColumn="0" w:firstRowLastColumn="0" w:lastRowFirstColumn="0" w:lastRowLastColumn="0"/>
+            <w:tcW w:w="2500" w:type="dxa"/>
+            <w:vAlign w:val="center"/>
+          </w:tcPr>
+          <w:p>
+            <w:pPr>
+              <w:pStyle w:val="PargrafodaLista"/>
+              <w:ind w:left="0"/>
+              <w:rPr>
+                <w:rFonts w:ascii="Arial" w:hAnsi="Arial"/>
+                <w:b w:val="0"/>
+                <w:bCs w:val="0"/>
+              </w:rPr>
+            </w:pPr>
+            <w:r>
+              <w:rPr>
+                <w:rFonts w:ascii="Arial" w:hAnsi="Arial"/>
+                <w:b w:val="0"/>
+                <w:bCs w:val="0"/>
+              </w:rPr>
+              <w:t>Entradas</w:t>
+            </w:r>
+          </w:p>
+        </w:tc>
+        <w:tc>
+          <w:tcPr>
+            <w:tcW w:w="7313" w:type="dxa"/>
+          </w:tcPr>
+          <w:p>
+            <w:pPr>
+              <w:pStyle w:val="Standard"/>
+              <w:cnfStyle w:val="000000100000" w:firstRow="0" w:lastRow="0" w:firstColumn="0" w:lastColumn="0" w:oddVBand="0" w:evenVBand="0" w:oddHBand="1" w:evenHBand="0" w:firstRowFirstColumn="0" w:firstRowLastColumn="0" w:lastRowFirstColumn="0" w:lastRowLastColumn="0"/>
+            </w:pPr>
+            <w:commentRangeStart w:id="4"/>
+            <w:r>
+              <w:rPr>
+                <w:rFonts w:ascii="Arial" w:eastAsia="Arial" w:hAnsi="Arial"/>
+              </w:rPr>
+              <w:t xml:space="preserve">1. </w:t>
+            </w:r>
+            <w:r>
+              <w:rPr>
+                <w:rFonts w:ascii="Arial" w:eastAsia="Arial" w:hAnsi="Arial"/>
+                <w:u w:val="single"/>
+              </w:rPr>
+              <w:t>DER - Documento de Especificação de Requisito</w:t>
+            </w:r>
+          </w:p>
+          <w:p>
+            <w:pPr>
+              <w:spacing w:line="259" w:lineRule="auto"/>
+              <w:cnfStyle w:val="000000100000" w:firstRow="0" w:lastRow="0" w:firstColumn="0" w:lastColumn="0" w:oddVBand="0" w:evenVBand="0" w:oddHBand="1" w:evenHBand="0" w:firstRowFirstColumn="0" w:firstRowLastColumn="0" w:lastRowFirstColumn="0" w:lastRowLastColumn="0"/>
+              <w:rPr>
+                <w:rFonts w:ascii="Arial" w:eastAsia="Arial" w:hAnsi="Arial"/>
+              </w:rPr>
+            </w:pPr>
+            <w:r>
+              <w:rPr>
+                <w:rFonts w:ascii="Arial" w:eastAsia="Arial" w:hAnsi="Arial"/>
+              </w:rPr>
+              <w:t xml:space="preserve">2. </w:t>
+            </w:r>
+            <w:r>
+              <w:rPr>
+                <w:rFonts w:ascii="Arial" w:eastAsia="Arial" w:hAnsi="Arial"/>
+              </w:rPr>
+              <w:t>Especificação de Caso de Uso</w:t>
+            </w:r>
+            <w:commentRangeEnd w:id="4"/>
+            <w:r>
+              <w:rPr>
+                <w:rStyle w:val="Refdecomentrio"/>
+              </w:rPr>
+              <w:commentReference w:id="4"/>
+            </w:r>
+          </w:p>
+        </w:tc>
+      </w:tr>
+      <w:tr>
+        <w:tblPrEx>
+          <w:tblCellMar>
+            <w:left w:w="108" w:type="dxa"/>
+          </w:tblCellMar>
+        </w:tblPrEx>
+        <w:trPr>
+          <w:trHeight w:val="263"/>
+        </w:trPr>
+        <w:tc>
+          <w:tcPr>
+            <w:cnfStyle w:val="001000000000" w:firstRow="0" w:lastRow="0" w:firstColumn="1" w:lastColumn="0" w:oddVBand="0" w:evenVBand="0" w:oddHBand="0" w:evenHBand="0" w:firstRowFirstColumn="0" w:firstRowLastColumn="0" w:lastRowFirstColumn="0" w:lastRowLastColumn="0"/>
+            <w:tcW w:w="2500" w:type="dxa"/>
+            <w:vAlign w:val="center"/>
+          </w:tcPr>
+          <w:p>
+            <w:pPr>
+              <w:pStyle w:val="PargrafodaLista"/>
+              <w:ind w:left="0"/>
+              <w:rPr>
+                <w:rFonts w:ascii="Arial" w:hAnsi="Arial"/>
+                <w:b w:val="0"/>
+                <w:bCs w:val="0"/>
+              </w:rPr>
+            </w:pPr>
+            <w:r>
+              <w:rPr>
+                <w:rFonts w:ascii="Arial" w:eastAsia="Arial" w:hAnsi="Arial"/>
+              </w:rPr>
+              <w:t xml:space="preserve">Critérios de Saída  </w:t>
+            </w:r>
+          </w:p>
+        </w:tc>
+        <w:tc>
+          <w:tcPr>
+            <w:tcW w:w="7313" w:type="dxa"/>
+          </w:tcPr>
+          <w:p>
+            <w:pPr>
+              <w:pStyle w:val="Standard"/>
+              <w:cnfStyle w:val="000000000000" w:firstRow="0" w:lastRow="0" w:firstColumn="0" w:lastColumn="0" w:oddVBand="0" w:evenVBand="0" w:oddHBand="0" w:evenHBand="0" w:firstRowFirstColumn="0" w:firstRowLastColumn="0" w:lastRowFirstColumn="0" w:lastRowLastColumn="0"/>
+              <w:rPr>
+                <w:rFonts w:ascii="Arial" w:eastAsia="Arial" w:hAnsi="Arial"/>
+              </w:rPr>
+            </w:pPr>
+            <w:r>
+              <w:rPr>
+                <w:rFonts w:ascii="Arial" w:eastAsia="Arial" w:hAnsi="Arial"/>
+                <w:kern w:val="0"/>
+              </w:rPr>
+              <w:t>Nenhum critério específico</w:t>
+            </w:r>
+          </w:p>
+        </w:tc>
+      </w:tr>
+      <w:tr>
+        <w:tblPrEx>
+          <w:tblCellMar>
+            <w:left w:w="108" w:type="dxa"/>
+          </w:tblCellMar>
+        </w:tblPrEx>
+        <w:trPr>
+          <w:cnfStyle w:val="000000100000" w:firstRow="0" w:lastRow="0" w:firstColumn="0" w:lastColumn="0" w:oddVBand="0" w:evenVBand="0" w:oddHBand="1" w:evenHBand="0" w:firstRowFirstColumn="0" w:firstRowLastColumn="0" w:lastRowFirstColumn="0" w:lastRowLastColumn="0"/>
+          <w:trHeight w:val="263"/>
+        </w:trPr>
+        <w:tc>
+          <w:tcPr>
+            <w:cnfStyle w:val="001000000000" w:firstRow="0" w:lastRow="0" w:firstColumn="1" w:lastColumn="0" w:oddVBand="0" w:evenVBand="0" w:oddHBand="0" w:evenHBand="0" w:firstRowFirstColumn="0" w:firstRowLastColumn="0" w:lastRowFirstColumn="0" w:lastRowLastColumn="0"/>
+            <w:tcW w:w="2500" w:type="dxa"/>
+            <w:vAlign w:val="center"/>
+          </w:tcPr>
+          <w:p>
+            <w:pPr>
+              <w:pStyle w:val="PargrafodaLista"/>
+              <w:ind w:left="0"/>
+              <w:rPr>
+                <w:rFonts w:ascii="Arial" w:eastAsia="Arial" w:hAnsi="Arial"/>
+              </w:rPr>
+            </w:pPr>
+            <w:r>
+              <w:rPr>
+                <w:rFonts w:ascii="Arial" w:eastAsia="Arial" w:hAnsi="Arial"/>
+              </w:rPr>
+              <w:t xml:space="preserve">Produtos  </w:t>
+            </w:r>
+          </w:p>
+        </w:tc>
+        <w:tc>
+          <w:tcPr>
+            <w:tcW w:w="7313" w:type="dxa"/>
+          </w:tcPr>
+          <w:p>
+            <w:pPr>
+              <w:pStyle w:val="Standard"/>
+              <w:cnfStyle w:val="000000100000" w:firstRow="0" w:lastRow="0" w:firstColumn="0" w:lastColumn="0" w:oddVBand="0" w:evenVBand="0" w:oddHBand="1" w:evenHBand="0" w:firstRowFirstColumn="0" w:firstRowLastColumn="0" w:lastRowFirstColumn="0" w:lastRowLastColumn="0"/>
+            </w:pPr>
+            <w:r>
+              <w:rPr>
+                <w:rFonts w:ascii="Arial" w:eastAsia="Arial" w:hAnsi="Arial"/>
+              </w:rPr>
+              <w:t>1. Especificação do Escopo</w:t>
+            </w:r>
+          </w:p>
+          <w:p>
+            <w:pPr>
+              <w:pStyle w:val="Standard"/>
+              <w:cnfStyle w:val="000000100000" w:firstRow="0" w:lastRow="0" w:firstColumn="0" w:lastColumn="0" w:oddVBand="0" w:evenVBand="0" w:oddHBand="1" w:evenHBand="0" w:firstRowFirstColumn="0" w:firstRowLastColumn="0" w:lastRowFirstColumn="0" w:lastRowLastColumn="0"/>
+            </w:pPr>
+            <w:r>
+              <w:rPr>
+                <w:rFonts w:ascii="Arial" w:eastAsia="Arial" w:hAnsi="Arial"/>
+              </w:rPr>
+              <w:t xml:space="preserve">2. </w:t>
+            </w:r>
+            <w:r>
+              <w:rPr>
+                <w:rFonts w:ascii="Arial" w:eastAsia="Arial" w:hAnsi="Arial"/>
+              </w:rPr>
+              <w:t>Estimativa de Esforço</w:t>
+            </w:r>
+          </w:p>
+        </w:tc>
+      </w:tr>
+      <w:tr>
+        <w:tblPrEx>
+          <w:tblCellMar>
+            <w:left w:w="108" w:type="dxa"/>
+          </w:tblCellMar>
+        </w:tblPrEx>
+        <w:trPr>
+          <w:trHeight w:val="130"/>
+        </w:trPr>
+        <w:tc>
+          <w:tcPr>
+            <w:cnfStyle w:val="001000000000" w:firstRow="0" w:lastRow="0" w:firstColumn="1" w:lastColumn="0" w:oddVBand="0" w:evenVBand="0" w:oddHBand="0" w:evenHBand="0" w:firstRowFirstColumn="0" w:firstRowLastColumn="0" w:lastRowFirstColumn="0" w:lastRowLastColumn="0"/>
+            <w:tcW w:w="2500" w:type="dxa"/>
+            <w:vAlign w:val="center"/>
+          </w:tcPr>
+          <w:p>
+            <w:pPr>
+              <w:pStyle w:val="PargrafodaLista"/>
+              <w:ind w:left="0"/>
+              <w:rPr>
+                <w:rFonts w:ascii="Arial" w:eastAsia="Arial" w:hAnsi="Arial"/>
+              </w:rPr>
+            </w:pPr>
+            <w:r>
+              <w:rPr>
+                <w:rFonts w:ascii="Arial" w:hAnsi="Arial"/>
+                <w:b w:val="0"/>
+                <w:bCs w:val="0"/>
+              </w:rPr>
+              <w:t>Ferramentas</w:t>
+            </w:r>
+          </w:p>
+        </w:tc>
+        <w:tc>
+          <w:tcPr>
+            <w:tcW w:w="7313" w:type="dxa"/>
+          </w:tcPr>
+          <w:p>
+            <w:pPr>
+              <w:pStyle w:val="Standard"/>
+              <w:cnfStyle w:val="000000000000" w:firstRow="0" w:lastRow="0" w:firstColumn="0" w:lastColumn="0" w:oddVBand="0" w:evenVBand="0" w:oddHBand="0" w:evenHBand="0" w:firstRowFirstColumn="0" w:firstRowLastColumn="0" w:lastRowFirstColumn="0" w:lastRowLastColumn="0"/>
+              <w:rPr>
+                <w:rFonts w:ascii="Arial" w:eastAsia="Arial" w:hAnsi="Arial"/>
+              </w:rPr>
+            </w:pPr>
+            <w:r>
+              <w:rPr>
+                <w:rFonts w:ascii="Arial" w:eastAsia="Arial" w:hAnsi="Arial"/>
+                <w:kern w:val="0"/>
+              </w:rPr>
+              <w:t>Pacote Office</w:t>
+            </w:r>
+          </w:p>
+        </w:tc>
+      </w:tr>
+    </w:tbl>
+    <w:p/>
+    <w:tbl>
+      <w:tblPr>
+        <w:tblStyle w:val="TabelaSimples1"/>
+        <w:tblW w:w="9813" w:type="dxa"/>
+        <w:tblInd w:w="335" w:type="dxa"/>
+        <w:tblCellMar>
+          <w:left w:w="83" w:type="dxa"/>
+        </w:tblCellMar>
+        <w:tblLook w:val="04A0" w:firstRow="1" w:lastRow="0" w:firstColumn="1" w:lastColumn="0" w:noHBand="0" w:noVBand="1"/>
+      </w:tblPr>
+      <w:tblGrid>
+        <w:gridCol w:w="2500"/>
+        <w:gridCol w:w="7313"/>
+      </w:tblGrid>
+      <w:tr>
+        <w:trPr>
+          <w:cnfStyle w:val="100000000000" w:firstRow="1" w:lastRow="0" w:firstColumn="0" w:lastColumn="0" w:oddVBand="0" w:evenVBand="0" w:oddHBand="0" w:evenHBand="0" w:firstRowFirstColumn="0" w:firstRowLastColumn="0" w:lastRowFirstColumn="0" w:lastRowLastColumn="0"/>
+          <w:trHeight w:val="333"/>
+        </w:trPr>
+        <w:tc>
+          <w:tcPr>
+            <w:cnfStyle w:val="001000000000" w:firstRow="0" w:lastRow="0" w:firstColumn="1" w:lastColumn="0" w:oddVBand="0" w:evenVBand="0" w:oddHBand="0" w:evenHBand="0" w:firstRowFirstColumn="0" w:firstRowLastColumn="0" w:lastRowFirstColumn="0" w:lastRowLastColumn="0"/>
+            <w:tcW w:w="2500" w:type="dxa"/>
+            <w:shd w:val="clear" w:color="auto" w:fill="92D050"/>
+            <w:tcMar>
+              <w:left w:w="83" w:type="dxa"/>
+            </w:tcMar>
+          </w:tcPr>
+          <w:p>
+            <w:pPr>
+              <w:pStyle w:val="PargrafodaLista"/>
+              <w:ind w:left="0"/>
+              <w:rPr>
+                <w:rStyle w:val="Forte"/>
+                <w:rFonts w:ascii="Arial" w:eastAsia="Arial" w:hAnsi="Arial"/>
+                <w:b/>
+              </w:rPr>
+            </w:pPr>
+            <w:r>
+              <w:rPr>
+                <w:rFonts w:ascii="Arial" w:hAnsi="Arial"/>
+                <w:b w:val="0"/>
+                <w:bCs w:val="0"/>
+              </w:rPr>
+              <w:t>Atividade</w:t>
+            </w:r>
+          </w:p>
+        </w:tc>
+        <w:tc>
+          <w:tcPr>
+            <w:tcW w:w="7313" w:type="dxa"/>
+            <w:shd w:val="clear" w:color="auto" w:fill="92D050"/>
+            <w:tcMar>
+              <w:left w:w="83" w:type="dxa"/>
+            </w:tcMar>
+          </w:tcPr>
+          <w:p>
+            <w:pPr>
+              <w:cnfStyle w:val="100000000000" w:firstRow="1" w:lastRow="0" w:firstColumn="0" w:lastColumn="0" w:oddVBand="0" w:evenVBand="0" w:oddHBand="0" w:evenHBand="0" w:firstRowFirstColumn="0" w:firstRowLastColumn="0" w:lastRowFirstColumn="0" w:lastRowLastColumn="0"/>
+              <w:rPr>
+                <w:rFonts w:ascii="Arial" w:eastAsia="Arial" w:hAnsi="Arial"/>
+                <w:b w:val="0"/>
+              </w:rPr>
+            </w:pPr>
+            <w:r>
+              <w:rPr>
+                <w:rFonts w:ascii="Arial" w:eastAsia="Arial" w:hAnsi="Arial"/>
+              </w:rPr>
+              <w:t>Avaliar Viabilidade</w:t>
+            </w:r>
+          </w:p>
+        </w:tc>
+      </w:tr>
+      <w:tr>
+        <w:trPr>
+          <w:cnfStyle w:val="000000100000" w:firstRow="0" w:lastRow="0" w:firstColumn="0" w:lastColumn="0" w:oddVBand="0" w:evenVBand="0" w:oddHBand="1" w:evenHBand="0" w:firstRowFirstColumn="0" w:firstRowLastColumn="0" w:lastRowFirstColumn="0" w:lastRowLastColumn="0"/>
+          <w:trHeight w:val="263"/>
+        </w:trPr>
+        <w:tc>
+          <w:tcPr>
+            <w:cnfStyle w:val="001000000000" w:firstRow="0" w:lastRow="0" w:firstColumn="1" w:lastColumn="0" w:oddVBand="0" w:evenVBand="0" w:oddHBand="0" w:evenHBand="0" w:firstRowFirstColumn="0" w:firstRowLastColumn="0" w:lastRowFirstColumn="0" w:lastRowLastColumn="0"/>
+            <w:tcW w:w="2500" w:type="dxa"/>
+            <w:tcMar>
+              <w:left w:w="83" w:type="dxa"/>
+            </w:tcMar>
+          </w:tcPr>
+          <w:p>
+            <w:pPr>
+              <w:pStyle w:val="PargrafodaLista"/>
+              <w:ind w:left="0"/>
+              <w:rPr>
+                <w:rStyle w:val="Forte"/>
+                <w:rFonts w:ascii="Arial" w:eastAsia="Arial" w:hAnsi="Arial"/>
+                <w:b/>
+              </w:rPr>
+            </w:pPr>
+            <w:r>
+              <w:rPr>
+                <w:rFonts w:ascii="Arial" w:hAnsi="Arial"/>
+                <w:b w:val="0"/>
+                <w:bCs w:val="0"/>
+              </w:rPr>
+              <w:t>Responsabilidades</w:t>
+            </w:r>
+          </w:p>
+        </w:tc>
+        <w:tc>
+          <w:tcPr>
+            <w:tcW w:w="7313" w:type="dxa"/>
+            <w:tcMar>
+              <w:left w:w="83" w:type="dxa"/>
+            </w:tcMar>
+          </w:tcPr>
+          <w:p>
+            <w:pPr>
+              <w:spacing w:line="259" w:lineRule="auto"/>
+              <w:cnfStyle w:val="000000100000" w:firstRow="0" w:lastRow="0" w:firstColumn="0" w:lastColumn="0" w:oddVBand="0" w:evenVBand="0" w:oddHBand="1" w:evenHBand="0" w:firstRowFirstColumn="0" w:firstRowLastColumn="0" w:lastRowFirstColumn="0" w:lastRowLastColumn="0"/>
+              <w:rPr>
+                <w:rFonts w:ascii="Arial" w:eastAsia="Arial" w:hAnsi="Arial"/>
+                <w:b/>
+              </w:rPr>
+            </w:pPr>
+            <w:r>
+              <w:rPr>
+                <w:rFonts w:ascii="Arial" w:hAnsi="Arial"/>
+                <w:b/>
+                <w:bCs/>
+              </w:rPr>
+              <w:t xml:space="preserve">Realização: </w:t>
+            </w:r>
+            <w:r>
+              <w:rPr>
+                <w:rFonts w:ascii="Arial" w:eastAsia="Arial" w:hAnsi="Arial"/>
+              </w:rPr>
+              <w:t>Gerente de Projeto</w:t>
+            </w:r>
+          </w:p>
+        </w:tc>
+      </w:tr>
+      <w:tr>
+        <w:trPr>
+          <w:trHeight w:val="463"/>
+        </w:trPr>
+        <w:tc>
+          <w:tcPr>
+            <w:cnfStyle w:val="001000000000" w:firstRow="0" w:lastRow="0" w:firstColumn="1" w:lastColumn="0" w:oddVBand="0" w:evenVBand="0" w:oddHBand="0" w:evenHBand="0" w:firstRowFirstColumn="0" w:firstRowLastColumn="0" w:lastRowFirstColumn="0" w:lastRowLastColumn="0"/>
+            <w:tcW w:w="2500" w:type="dxa"/>
+            <w:tcMar>
+              <w:left w:w="83" w:type="dxa"/>
+            </w:tcMar>
+            <w:vAlign w:val="center"/>
+          </w:tcPr>
+          <w:p>
+            <w:pPr>
+              <w:pStyle w:val="PargrafodaLista"/>
+              <w:ind w:left="0"/>
+              <w:rPr>
+                <w:rStyle w:val="Forte"/>
+                <w:rFonts w:ascii="Arial" w:eastAsia="Arial" w:hAnsi="Arial"/>
+                <w:b/>
+              </w:rPr>
+            </w:pPr>
+          </w:p>
+        </w:tc>
+        <w:tc>
+          <w:tcPr>
+            <w:tcW w:w="7313" w:type="dxa"/>
+            <w:tcMar>
+              <w:left w:w="83" w:type="dxa"/>
+            </w:tcMar>
+          </w:tcPr>
+          <w:p>
+            <w:pPr>
+              <w:pStyle w:val="PargrafodaLista"/>
+              <w:numPr>
+                <w:ilvl w:val="0"/>
+                <w:numId w:val="12"/>
+              </w:numPr>
+              <w:spacing w:line="259" w:lineRule="auto"/>
+              <w:cnfStyle w:val="000000000000" w:firstRow="0" w:lastRow="0" w:firstColumn="0" w:lastColumn="0" w:oddVBand="0" w:evenVBand="0" w:oddHBand="0" w:evenHBand="0" w:firstRowFirstColumn="0" w:firstRowLastColumn="0" w:lastRowFirstColumn="0" w:lastRowLastColumn="0"/>
+              <w:rPr>
+                <w:rFonts w:ascii="Arial" w:eastAsia="Arial" w:hAnsi="Arial"/>
+                <w:b/>
+              </w:rPr>
+            </w:pPr>
+            <w:r>
+              <w:rPr>
+                <w:rFonts w:ascii="Arial" w:hAnsi="Arial"/>
+                <w:b/>
+                <w:bCs/>
+              </w:rPr>
+              <w:t xml:space="preserve">Aprovação: </w:t>
+            </w:r>
+            <w:r>
+              <w:rPr>
+                <w:rFonts w:ascii="Arial" w:eastAsia="Arial" w:hAnsi="Arial"/>
+              </w:rPr>
+              <w:t>Patrocinador e Diretor de Projeto</w:t>
+            </w:r>
+          </w:p>
+        </w:tc>
+      </w:tr>
+      <w:tr>
+        <w:trPr>
+          <w:cnfStyle w:val="000000100000" w:firstRow="0" w:lastRow="0" w:firstColumn="0" w:lastColumn="0" w:oddVBand="0" w:evenVBand="0" w:oddHBand="1" w:evenHBand="0" w:firstRowFirstColumn="0" w:firstRowLastColumn="0" w:lastRowFirstColumn="0" w:lastRowLastColumn="0"/>
+          <w:trHeight w:val="263"/>
+        </w:trPr>
+        <w:tc>
+          <w:tcPr>
+            <w:cnfStyle w:val="001000000000" w:firstRow="0" w:lastRow="0" w:firstColumn="1" w:lastColumn="0" w:oddVBand="0" w:evenVBand="0" w:oddHBand="0" w:evenHBand="0" w:firstRowFirstColumn="0" w:firstRowLastColumn="0" w:lastRowFirstColumn="0" w:lastRowLastColumn="0"/>
+            <w:tcW w:w="2500" w:type="dxa"/>
+            <w:tcMar>
+              <w:left w:w="83" w:type="dxa"/>
+            </w:tcMar>
+            <w:vAlign w:val="center"/>
+          </w:tcPr>
+          <w:p>
+            <w:pPr>
+              <w:pStyle w:val="PargrafodaLista"/>
+              <w:ind w:left="0"/>
+              <w:rPr>
+                <w:rStyle w:val="Forte"/>
+                <w:rFonts w:ascii="Arial" w:eastAsia="Arial" w:hAnsi="Arial"/>
+                <w:b/>
+              </w:rPr>
+            </w:pPr>
+          </w:p>
+        </w:tc>
+        <w:tc>
+          <w:tcPr>
+            <w:tcW w:w="7313" w:type="dxa"/>
+            <w:tcMar>
+              <w:left w:w="83" w:type="dxa"/>
+            </w:tcMar>
+          </w:tcPr>
+          <w:p>
+            <w:pPr>
+              <w:pStyle w:val="PargrafodaLista"/>
+              <w:numPr>
+                <w:ilvl w:val="0"/>
+                <w:numId w:val="12"/>
+              </w:numPr>
+              <w:spacing w:line="259" w:lineRule="auto"/>
+              <w:cnfStyle w:val="000000100000" w:firstRow="0" w:lastRow="0" w:firstColumn="0" w:lastColumn="0" w:oddVBand="0" w:evenVBand="0" w:oddHBand="1" w:evenHBand="0" w:firstRowFirstColumn="0" w:firstRowLastColumn="0" w:lastRowFirstColumn="0" w:lastRowLastColumn="0"/>
+              <w:rPr>
+                <w:rFonts w:ascii="Arial" w:eastAsia="Arial" w:hAnsi="Arial"/>
+                <w:b/>
+              </w:rPr>
+            </w:pPr>
+            <w:r>
+              <w:rPr>
+                <w:rFonts w:ascii="Arial" w:hAnsi="Arial"/>
+                <w:b/>
+                <w:bCs/>
+              </w:rPr>
+              <w:t xml:space="preserve">Colaboração: </w:t>
+            </w:r>
+            <w:r>
+              <w:rPr>
+                <w:rFonts w:ascii="Arial" w:eastAsia="Arial" w:hAnsi="Arial"/>
+              </w:rPr>
+              <w:t>Não se aplica</w:t>
+            </w:r>
+          </w:p>
+        </w:tc>
+      </w:tr>
+      <w:tr>
+        <w:trPr>
+          <w:trHeight w:val="263"/>
+        </w:trPr>
+        <w:tc>
+          <w:tcPr>
+            <w:cnfStyle w:val="001000000000" w:firstRow="0" w:lastRow="0" w:firstColumn="1" w:lastColumn="0" w:oddVBand="0" w:evenVBand="0" w:oddHBand="0" w:evenHBand="0" w:firstRowFirstColumn="0" w:firstRowLastColumn="0" w:lastRowFirstColumn="0" w:lastRowLastColumn="0"/>
+            <w:tcW w:w="2500" w:type="dxa"/>
+            <w:tcMar>
+              <w:left w:w="83" w:type="dxa"/>
+            </w:tcMar>
+            <w:vAlign w:val="center"/>
+          </w:tcPr>
+          <w:p>
+            <w:pPr>
+              <w:pStyle w:val="PargrafodaLista"/>
+              <w:ind w:left="0"/>
+              <w:rPr>
+                <w:rStyle w:val="Forte"/>
+                <w:rFonts w:ascii="Arial" w:eastAsia="Arial" w:hAnsi="Arial"/>
+                <w:b/>
+              </w:rPr>
+            </w:pPr>
+          </w:p>
+        </w:tc>
+        <w:tc>
+          <w:tcPr>
+            <w:tcW w:w="7313" w:type="dxa"/>
+            <w:tcMar>
+              <w:left w:w="83" w:type="dxa"/>
+            </w:tcMar>
+          </w:tcPr>
+          <w:p>
+            <w:pPr>
+              <w:pStyle w:val="PargrafodaLista"/>
+              <w:numPr>
+                <w:ilvl w:val="0"/>
+                <w:numId w:val="12"/>
+              </w:numPr>
+              <w:spacing w:line="259" w:lineRule="auto"/>
+              <w:cnfStyle w:val="000000000000" w:firstRow="0" w:lastRow="0" w:firstColumn="0" w:lastColumn="0" w:oddVBand="0" w:evenVBand="0" w:oddHBand="0" w:evenHBand="0" w:firstRowFirstColumn="0" w:firstRowLastColumn="0" w:lastRowFirstColumn="0" w:lastRowLastColumn="0"/>
+              <w:rPr>
+                <w:rFonts w:ascii="Arial" w:eastAsia="Arial" w:hAnsi="Arial"/>
+                <w:b/>
+              </w:rPr>
+            </w:pPr>
+            <w:r>
+              <w:rPr>
+                <w:rFonts w:ascii="Arial" w:hAnsi="Arial"/>
+                <w:b/>
+                <w:bCs/>
+              </w:rPr>
+              <w:t xml:space="preserve">Informação: </w:t>
+            </w:r>
+            <w:r>
+              <w:rPr>
+                <w:rFonts w:ascii="Arial" w:eastAsia="Arial" w:hAnsi="Arial"/>
+              </w:rPr>
+              <w:t>Equipe do projeto, caso a viabilidade seja aprovada</w:t>
+            </w:r>
+          </w:p>
+        </w:tc>
+      </w:tr>
+      <w:tr>
+        <w:trPr>
+          <w:cnfStyle w:val="000000100000" w:firstRow="0" w:lastRow="0" w:firstColumn="0" w:lastColumn="0" w:oddVBand="0" w:evenVBand="0" w:oddHBand="1" w:evenHBand="0" w:firstRowFirstColumn="0" w:firstRowLastColumn="0" w:lastRowFirstColumn="0" w:lastRowLastColumn="0"/>
+          <w:trHeight w:val="263"/>
+        </w:trPr>
+        <w:tc>
+          <w:tcPr>
+            <w:cnfStyle w:val="001000000000" w:firstRow="0" w:lastRow="0" w:firstColumn="1" w:lastColumn="0" w:oddVBand="0" w:evenVBand="0" w:oddHBand="0" w:evenHBand="0" w:firstRowFirstColumn="0" w:firstRowLastColumn="0" w:lastRowFirstColumn="0" w:lastRowLastColumn="0"/>
+            <w:tcW w:w="2500" w:type="dxa"/>
+            <w:tcMar>
+              <w:left w:w="83" w:type="dxa"/>
+            </w:tcMar>
+          </w:tcPr>
+          <w:p>
+            <w:pPr>
+              <w:pStyle w:val="PargrafodaLista"/>
+              <w:ind w:left="0"/>
+              <w:rPr>
+                <w:rStyle w:val="Forte"/>
+                <w:rFonts w:ascii="Arial" w:eastAsia="Arial" w:hAnsi="Arial"/>
+                <w:sz w:val="22"/>
+                <w:szCs w:val="22"/>
+              </w:rPr>
+            </w:pPr>
+            <w:r>
+              <w:rPr>
+                <w:rFonts w:ascii="Arial" w:hAnsi="Arial"/>
+                <w:b w:val="0"/>
+                <w:bCs w:val="0"/>
+              </w:rPr>
+              <w:t>Tarefas</w:t>
+            </w:r>
+          </w:p>
+        </w:tc>
+        <w:tc>
+          <w:tcPr>
+            <w:tcW w:w="7313" w:type="dxa"/>
+            <w:tcMar>
+              <w:left w:w="83" w:type="dxa"/>
+            </w:tcMar>
+          </w:tcPr>
+          <w:p>
+            <w:pPr>
+              <w:spacing w:line="259" w:lineRule="auto"/>
+              <w:cnfStyle w:val="000000100000" w:firstRow="0" w:lastRow="0" w:firstColumn="0" w:lastColumn="0" w:oddVBand="0" w:evenVBand="0" w:oddHBand="1" w:evenHBand="0" w:firstRowFirstColumn="0" w:firstRowLastColumn="0" w:lastRowFirstColumn="0" w:lastRowLastColumn="0"/>
+              <w:rPr>
+                <w:rStyle w:val="Forte"/>
+                <w:rFonts w:ascii="Arial" w:eastAsia="Arial" w:hAnsi="Arial"/>
+                <w:b w:val="0"/>
+                <w:sz w:val="22"/>
+                <w:szCs w:val="22"/>
+              </w:rPr>
+            </w:pPr>
+            <w:r>
+              <w:rPr>
+                <w:rFonts w:ascii="Arial" w:hAnsi="Arial"/>
+              </w:rPr>
+              <w:t xml:space="preserve">1. </w:t>
+            </w:r>
+            <w:r>
+              <w:rPr>
+                <w:rFonts w:ascii="Arial" w:eastAsia="Arial" w:hAnsi="Arial"/>
+              </w:rPr>
+              <w:t>Negociar com a equipe escopo e cronograma (Tempo/Esforço)</w:t>
+            </w:r>
+          </w:p>
+        </w:tc>
+      </w:tr>
+      <w:tr>
+        <w:tblPrEx>
+          <w:tblCellMar>
+            <w:left w:w="108" w:type="dxa"/>
+          </w:tblCellMar>
+        </w:tblPrEx>
+        <w:trPr>
+          <w:trHeight w:val="263"/>
+        </w:trPr>
+        <w:tc>
+          <w:tcPr>
+            <w:cnfStyle w:val="001000000000" w:firstRow="0" w:lastRow="0" w:firstColumn="1" w:lastColumn="0" w:oddVBand="0" w:evenVBand="0" w:oddHBand="0" w:evenHBand="0" w:firstRowFirstColumn="0" w:firstRowLastColumn="0" w:lastRowFirstColumn="0" w:lastRowLastColumn="0"/>
+            <w:tcW w:w="2500" w:type="dxa"/>
+            <w:vAlign w:val="center"/>
+          </w:tcPr>
+          <w:p>
+            <w:pPr>
+              <w:pStyle w:val="PargrafodaLista"/>
+              <w:ind w:left="0"/>
+              <w:rPr>
+                <w:rStyle w:val="Forte"/>
+                <w:rFonts w:ascii="Arial" w:eastAsia="Arial" w:hAnsi="Arial"/>
+                <w:sz w:val="22"/>
+                <w:szCs w:val="22"/>
+              </w:rPr>
+            </w:pPr>
+          </w:p>
+        </w:tc>
+        <w:tc>
+          <w:tcPr>
+            <w:tcW w:w="7313" w:type="dxa"/>
+          </w:tcPr>
+          <w:p>
+            <w:pPr>
+              <w:spacing w:line="259" w:lineRule="auto"/>
+              <w:cnfStyle w:val="000000000000" w:firstRow="0" w:lastRow="0" w:firstColumn="0" w:lastColumn="0" w:oddVBand="0" w:evenVBand="0" w:oddHBand="0" w:evenHBand="0" w:firstRowFirstColumn="0" w:firstRowLastColumn="0" w:lastRowFirstColumn="0" w:lastRowLastColumn="0"/>
+              <w:rPr>
+                <w:rStyle w:val="Forte"/>
+                <w:rFonts w:ascii="Arial" w:eastAsia="Arial" w:hAnsi="Arial"/>
+                <w:b w:val="0"/>
+                <w:sz w:val="22"/>
+                <w:szCs w:val="22"/>
+              </w:rPr>
+            </w:pPr>
+            <w:r>
+              <w:rPr>
+                <w:rFonts w:ascii="Arial" w:hAnsi="Arial"/>
+              </w:rPr>
+              <w:t xml:space="preserve">2. </w:t>
+            </w:r>
+            <w:r>
+              <w:rPr>
+                <w:rFonts w:ascii="Arial" w:eastAsia="Arial" w:hAnsi="Arial"/>
+              </w:rPr>
+              <w:t>Negociar com o patrocinador escopo e cronograma do projeto</w:t>
+            </w:r>
+          </w:p>
+        </w:tc>
+      </w:tr>
+      <w:tr>
+        <w:tblPrEx>
+          <w:tblCellMar>
+            <w:left w:w="108" w:type="dxa"/>
+          </w:tblCellMar>
+        </w:tblPrEx>
+        <w:trPr>
+          <w:cnfStyle w:val="000000100000" w:firstRow="0" w:lastRow="0" w:firstColumn="0" w:lastColumn="0" w:oddVBand="0" w:evenVBand="0" w:oddHBand="1" w:evenHBand="0" w:firstRowFirstColumn="0" w:firstRowLastColumn="0" w:lastRowFirstColumn="0" w:lastRowLastColumn="0"/>
+          <w:trHeight w:val="263"/>
+        </w:trPr>
+        <w:tc>
+          <w:tcPr>
+            <w:cnfStyle w:val="001000000000" w:firstRow="0" w:lastRow="0" w:firstColumn="1" w:lastColumn="0" w:oddVBand="0" w:evenVBand="0" w:oddHBand="0" w:evenHBand="0" w:firstRowFirstColumn="0" w:firstRowLastColumn="0" w:lastRowFirstColumn="0" w:lastRowLastColumn="0"/>
+            <w:tcW w:w="2500" w:type="dxa"/>
+            <w:vAlign w:val="center"/>
+          </w:tcPr>
+          <w:p>
+            <w:pPr>
+              <w:pStyle w:val="PargrafodaLista"/>
+              <w:ind w:left="0"/>
+              <w:rPr>
+                <w:rStyle w:val="Forte"/>
+                <w:rFonts w:ascii="Arial" w:eastAsia="Arial" w:hAnsi="Arial"/>
+                <w:color w:val="FFFFFF" w:themeColor="background1"/>
+                <w:sz w:val="22"/>
+                <w:szCs w:val="22"/>
+              </w:rPr>
+            </w:pPr>
+          </w:p>
+        </w:tc>
+        <w:tc>
+          <w:tcPr>
+            <w:tcW w:w="7313" w:type="dxa"/>
+          </w:tcPr>
+          <w:p>
+            <w:pPr>
+              <w:spacing w:line="259" w:lineRule="auto"/>
+              <w:cnfStyle w:val="000000100000" w:firstRow="0" w:lastRow="0" w:firstColumn="0" w:lastColumn="0" w:oddVBand="0" w:evenVBand="0" w:oddHBand="1" w:evenHBand="0" w:firstRowFirstColumn="0" w:firstRowLastColumn="0" w:lastRowFirstColumn="0" w:lastRowLastColumn="0"/>
+              <w:rPr>
+                <w:rFonts w:ascii="Arial" w:hAnsi="Arial"/>
+              </w:rPr>
+            </w:pPr>
+          </w:p>
+        </w:tc>
+      </w:tr>
+      <w:tr>
+        <w:tblPrEx>
+          <w:tblCellMar>
+            <w:left w:w="108" w:type="dxa"/>
+          </w:tblCellMar>
+        </w:tblPrEx>
+        <w:trPr>
+          <w:trHeight w:val="263"/>
+        </w:trPr>
+        <w:tc>
+          <w:tcPr>
+            <w:cnfStyle w:val="001000000000" w:firstRow="0" w:lastRow="0" w:firstColumn="1" w:lastColumn="0" w:oddVBand="0" w:evenVBand="0" w:oddHBand="0" w:evenHBand="0" w:firstRowFirstColumn="0" w:firstRowLastColumn="0" w:lastRowFirstColumn="0" w:lastRowLastColumn="0"/>
+            <w:tcW w:w="2500" w:type="dxa"/>
+            <w:vAlign w:val="center"/>
+          </w:tcPr>
+          <w:p>
+            <w:pPr>
+              <w:pStyle w:val="PargrafodaLista"/>
+              <w:ind w:left="0"/>
+              <w:rPr>
+                <w:rStyle w:val="Forte"/>
+                <w:rFonts w:ascii="Arial" w:eastAsia="Arial" w:hAnsi="Arial"/>
+                <w:sz w:val="22"/>
+                <w:szCs w:val="22"/>
+              </w:rPr>
+            </w:pPr>
+          </w:p>
+        </w:tc>
+        <w:tc>
+          <w:tcPr>
+            <w:tcW w:w="7313" w:type="dxa"/>
+          </w:tcPr>
+          <w:p>
+            <w:pPr>
+              <w:spacing w:line="259" w:lineRule="auto"/>
+              <w:cnfStyle w:val="000000000000" w:firstRow="0" w:lastRow="0" w:firstColumn="0" w:lastColumn="0" w:oddVBand="0" w:evenVBand="0" w:oddHBand="0" w:evenHBand="0" w:firstRowFirstColumn="0" w:firstRowLastColumn="0" w:lastRowFirstColumn="0" w:lastRowLastColumn="0"/>
+              <w:rPr>
+                <w:rFonts w:ascii="Arial" w:hAnsi="Arial"/>
+              </w:rPr>
+            </w:pPr>
+          </w:p>
+        </w:tc>
+      </w:tr>
+      <w:tr>
+        <w:tblPrEx>
+          <w:tblCellMar>
+            <w:left w:w="108" w:type="dxa"/>
+          </w:tblCellMar>
+        </w:tblPrEx>
+        <w:trPr>
+          <w:cnfStyle w:val="000000100000" w:firstRow="0" w:lastRow="0" w:firstColumn="0" w:lastColumn="0" w:oddVBand="0" w:evenVBand="0" w:oddHBand="1" w:evenHBand="0" w:firstRowFirstColumn="0" w:firstRowLastColumn="0" w:lastRowFirstColumn="0" w:lastRowLastColumn="0"/>
+          <w:trHeight w:val="263"/>
+        </w:trPr>
+        <w:tc>
+          <w:tcPr>
+            <w:cnfStyle w:val="001000000000" w:firstRow="0" w:lastRow="0" w:firstColumn="1" w:lastColumn="0" w:oddVBand="0" w:evenVBand="0" w:oddHBand="0" w:evenHBand="0" w:firstRowFirstColumn="0" w:firstRowLastColumn="0" w:lastRowFirstColumn="0" w:lastRowLastColumn="0"/>
+            <w:tcW w:w="2500" w:type="dxa"/>
+            <w:vAlign w:val="center"/>
+          </w:tcPr>
+          <w:p>
+            <w:pPr>
+              <w:pStyle w:val="PargrafodaLista"/>
+              <w:ind w:left="0"/>
+              <w:rPr>
+                <w:rStyle w:val="Forte"/>
+                <w:rFonts w:ascii="Arial" w:eastAsia="Arial" w:hAnsi="Arial"/>
+                <w:sz w:val="22"/>
+                <w:szCs w:val="22"/>
+              </w:rPr>
+            </w:pPr>
+            <w:r>
+              <w:rPr>
+                <w:rFonts w:ascii="Arial" w:hAnsi="Arial"/>
+                <w:b w:val="0"/>
+                <w:bCs w:val="0"/>
+              </w:rPr>
+              <w:t>Pré-Condições</w:t>
+            </w:r>
+          </w:p>
+        </w:tc>
+        <w:tc>
+          <w:tcPr>
+            <w:tcW w:w="7313" w:type="dxa"/>
+          </w:tcPr>
+          <w:p>
+            <w:pPr>
+              <w:spacing w:line="259" w:lineRule="auto"/>
+              <w:cnfStyle w:val="000000100000" w:firstRow="0" w:lastRow="0" w:firstColumn="0" w:lastColumn="0" w:oddVBand="0" w:evenVBand="0" w:oddHBand="1" w:evenHBand="0" w:firstRowFirstColumn="0" w:firstRowLastColumn="0" w:lastRowFirstColumn="0" w:lastRowLastColumn="0"/>
+              <w:rPr>
+                <w:rFonts w:ascii="Arial" w:hAnsi="Arial"/>
+              </w:rPr>
+            </w:pPr>
+          </w:p>
+        </w:tc>
+      </w:tr>
+      <w:tr>
+        <w:tblPrEx>
+          <w:tblCellMar>
+            <w:left w:w="108" w:type="dxa"/>
+          </w:tblCellMar>
+        </w:tblPrEx>
+        <w:trPr>
+          <w:trHeight w:val="263"/>
+        </w:trPr>
+        <w:tc>
+          <w:tcPr>
+            <w:cnfStyle w:val="001000000000" w:firstRow="0" w:lastRow="0" w:firstColumn="1" w:lastColumn="0" w:oddVBand="0" w:evenVBand="0" w:oddHBand="0" w:evenHBand="0" w:firstRowFirstColumn="0" w:firstRowLastColumn="0" w:lastRowFirstColumn="0" w:lastRowLastColumn="0"/>
+            <w:tcW w:w="2500" w:type="dxa"/>
+          </w:tcPr>
+          <w:p>
+            <w:pPr>
+              <w:pStyle w:val="PargrafodaLista"/>
+              <w:ind w:left="0"/>
+              <w:rPr>
+                <w:rStyle w:val="Forte"/>
+                <w:rFonts w:ascii="Arial" w:eastAsia="Arial" w:hAnsi="Arial"/>
+                <w:sz w:val="22"/>
+                <w:szCs w:val="22"/>
+              </w:rPr>
+            </w:pPr>
+            <w:r>
+              <w:rPr>
+                <w:rFonts w:ascii="Arial" w:hAnsi="Arial"/>
+                <w:b w:val="0"/>
+                <w:bCs w:val="0"/>
+              </w:rPr>
+              <w:t>Pré-Condições</w:t>
+            </w:r>
+          </w:p>
+        </w:tc>
+        <w:tc>
+          <w:tcPr>
+            <w:tcW w:w="7313" w:type="dxa"/>
+          </w:tcPr>
+          <w:p>
+            <w:pPr>
+              <w:spacing w:line="259" w:lineRule="auto"/>
+              <w:cnfStyle w:val="000000000000" w:firstRow="0" w:lastRow="0" w:firstColumn="0" w:lastColumn="0" w:oddVBand="0" w:evenVBand="0" w:oddHBand="0" w:evenHBand="0" w:firstRowFirstColumn="0" w:firstRowLastColumn="0" w:lastRowFirstColumn="0" w:lastRowLastColumn="0"/>
+              <w:rPr>
+                <w:rFonts w:ascii="Arial" w:hAnsi="Arial"/>
+              </w:rPr>
+            </w:pPr>
+            <w:r>
+              <w:rPr>
+                <w:rFonts w:ascii="Arial" w:eastAsia="Arial" w:hAnsi="Arial"/>
+              </w:rPr>
+              <w:t>Nenhum critério específico</w:t>
+            </w:r>
+          </w:p>
+        </w:tc>
+      </w:tr>
+      <w:tr>
+        <w:tblPrEx>
+          <w:tblCellMar>
+            <w:left w:w="108" w:type="dxa"/>
+          </w:tblCellMar>
+        </w:tblPrEx>
+        <w:trPr>
+          <w:cnfStyle w:val="000000100000" w:firstRow="0" w:lastRow="0" w:firstColumn="0" w:lastColumn="0" w:oddVBand="0" w:evenVBand="0" w:oddHBand="1" w:evenHBand="0" w:firstRowFirstColumn="0" w:firstRowLastColumn="0" w:lastRowFirstColumn="0" w:lastRowLastColumn="0"/>
+          <w:trHeight w:val="263"/>
+        </w:trPr>
+        <w:tc>
+          <w:tcPr>
+            <w:cnfStyle w:val="001000000000" w:firstRow="0" w:lastRow="0" w:firstColumn="1" w:lastColumn="0" w:oddVBand="0" w:evenVBand="0" w:oddHBand="0" w:evenHBand="0" w:firstRowFirstColumn="0" w:firstRowLastColumn="0" w:lastRowFirstColumn="0" w:lastRowLastColumn="0"/>
+            <w:tcW w:w="2500" w:type="dxa"/>
+          </w:tcPr>
+          <w:p>
+            <w:pPr>
+              <w:pStyle w:val="PargrafodaLista"/>
+              <w:ind w:left="0"/>
+              <w:rPr>
+                <w:rFonts w:ascii="Arial" w:hAnsi="Arial"/>
+                <w:b w:val="0"/>
+                <w:bCs w:val="0"/>
+              </w:rPr>
+            </w:pPr>
+            <w:r>
+              <w:rPr>
+                <w:rFonts w:ascii="Arial" w:hAnsi="Arial"/>
+                <w:b w:val="0"/>
+                <w:bCs w:val="0"/>
+              </w:rPr>
+              <w:t>Entradas</w:t>
+            </w:r>
+          </w:p>
+        </w:tc>
+        <w:tc>
+          <w:tcPr>
+            <w:tcW w:w="7313" w:type="dxa"/>
+          </w:tcPr>
+          <w:p>
+            <w:pPr>
+              <w:pStyle w:val="Standard"/>
+              <w:cnfStyle w:val="000000100000" w:firstRow="0" w:lastRow="0" w:firstColumn="0" w:lastColumn="0" w:oddVBand="0" w:evenVBand="0" w:oddHBand="1" w:evenHBand="0" w:firstRowFirstColumn="0" w:firstRowLastColumn="0" w:lastRowFirstColumn="0" w:lastRowLastColumn="0"/>
+            </w:pPr>
+            <w:r>
+              <w:rPr>
+                <w:rFonts w:ascii="Arial" w:eastAsia="Arial" w:hAnsi="Arial"/>
+              </w:rPr>
+              <w:t>1. Especificação do Escopo</w:t>
+            </w:r>
+          </w:p>
+          <w:p>
+            <w:pPr>
+              <w:spacing w:line="259" w:lineRule="auto"/>
+              <w:cnfStyle w:val="000000100000" w:firstRow="0" w:lastRow="0" w:firstColumn="0" w:lastColumn="0" w:oddVBand="0" w:evenVBand="0" w:oddHBand="1" w:evenHBand="0" w:firstRowFirstColumn="0" w:firstRowLastColumn="0" w:lastRowFirstColumn="0" w:lastRowLastColumn="0"/>
+              <w:rPr>
+                <w:rFonts w:ascii="Arial" w:eastAsia="Arial" w:hAnsi="Arial"/>
+              </w:rPr>
+            </w:pPr>
+            <w:r>
+              <w:rPr>
+                <w:rFonts w:ascii="Arial" w:eastAsia="Arial" w:hAnsi="Arial"/>
+              </w:rPr>
+              <w:t>2. Estimativa de Esforço</w:t>
+            </w:r>
+          </w:p>
+        </w:tc>
+      </w:tr>
+      <w:tr>
+        <w:tblPrEx>
+          <w:tblCellMar>
+            <w:left w:w="108" w:type="dxa"/>
+          </w:tblCellMar>
+        </w:tblPrEx>
+        <w:trPr>
+          <w:trHeight w:val="263"/>
+        </w:trPr>
+        <w:tc>
+          <w:tcPr>
+            <w:cnfStyle w:val="001000000000" w:firstRow="0" w:lastRow="0" w:firstColumn="1" w:lastColumn="0" w:oddVBand="0" w:evenVBand="0" w:oddHBand="0" w:evenHBand="0" w:firstRowFirstColumn="0" w:firstRowLastColumn="0" w:lastRowFirstColumn="0" w:lastRowLastColumn="0"/>
+            <w:tcW w:w="2500" w:type="dxa"/>
+          </w:tcPr>
+          <w:p>
+            <w:pPr>
+              <w:pStyle w:val="PargrafodaLista"/>
+              <w:ind w:left="0"/>
+              <w:rPr>
+                <w:rFonts w:ascii="Arial" w:hAnsi="Arial"/>
+                <w:b w:val="0"/>
+                <w:bCs w:val="0"/>
+              </w:rPr>
+            </w:pPr>
+            <w:r>
+              <w:rPr>
+                <w:rFonts w:ascii="Arial" w:hAnsi="Arial"/>
+                <w:b w:val="0"/>
+                <w:bCs w:val="0"/>
+              </w:rPr>
+              <w:t>Critérios de Saída</w:t>
+            </w:r>
+          </w:p>
+        </w:tc>
+        <w:tc>
+          <w:tcPr>
+            <w:tcW w:w="7313" w:type="dxa"/>
+          </w:tcPr>
+          <w:p>
+            <w:pPr>
+              <w:pStyle w:val="Standard"/>
+              <w:cnfStyle w:val="000000000000" w:firstRow="0" w:lastRow="0" w:firstColumn="0" w:lastColumn="0" w:oddVBand="0" w:evenVBand="0" w:oddHBand="0" w:evenHBand="0" w:firstRowFirstColumn="0" w:firstRowLastColumn="0" w:lastRowFirstColumn="0" w:lastRowLastColumn="0"/>
+              <w:rPr>
+                <w:rFonts w:ascii="Arial" w:eastAsia="Arial" w:hAnsi="Arial"/>
+              </w:rPr>
+            </w:pPr>
+            <w:r>
+              <w:rPr>
+                <w:rFonts w:ascii="Arial" w:eastAsia="Arial" w:hAnsi="Arial"/>
+              </w:rPr>
+              <w:t>Parecer do patrocinador do projeto (Aprovado/Reprovado).</w:t>
+            </w:r>
+          </w:p>
+        </w:tc>
+      </w:tr>
+      <w:tr>
+        <w:tblPrEx>
+          <w:tblCellMar>
+            <w:left w:w="108" w:type="dxa"/>
+          </w:tblCellMar>
+        </w:tblPrEx>
+        <w:trPr>
+          <w:cnfStyle w:val="000000100000" w:firstRow="0" w:lastRow="0" w:firstColumn="0" w:lastColumn="0" w:oddVBand="0" w:evenVBand="0" w:oddHBand="1" w:evenHBand="0" w:firstRowFirstColumn="0" w:firstRowLastColumn="0" w:lastRowFirstColumn="0" w:lastRowLastColumn="0"/>
+          <w:trHeight w:val="263"/>
+        </w:trPr>
+        <w:tc>
+          <w:tcPr>
+            <w:cnfStyle w:val="001000000000" w:firstRow="0" w:lastRow="0" w:firstColumn="1" w:lastColumn="0" w:oddVBand="0" w:evenVBand="0" w:oddHBand="0" w:evenHBand="0" w:firstRowFirstColumn="0" w:firstRowLastColumn="0" w:lastRowFirstColumn="0" w:lastRowLastColumn="0"/>
+            <w:tcW w:w="2500" w:type="dxa"/>
+          </w:tcPr>
+          <w:p>
+            <w:pPr>
+              <w:pStyle w:val="PargrafodaLista"/>
+              <w:ind w:left="0"/>
+              <w:rPr>
+                <w:rFonts w:ascii="Arial" w:eastAsia="Arial" w:hAnsi="Arial"/>
+              </w:rPr>
+            </w:pPr>
+            <w:r>
+              <w:rPr>
+                <w:rFonts w:ascii="Arial" w:hAnsi="Arial"/>
+                <w:b w:val="0"/>
+                <w:bCs w:val="0"/>
+              </w:rPr>
+              <w:t>Produtos</w:t>
+            </w:r>
+          </w:p>
+        </w:tc>
+        <w:tc>
+          <w:tcPr>
+            <w:tcW w:w="7313" w:type="dxa"/>
+          </w:tcPr>
+          <w:p>
+            <w:pPr>
+              <w:pStyle w:val="Standard"/>
+              <w:cnfStyle w:val="000000100000" w:firstRow="0" w:lastRow="0" w:firstColumn="0" w:lastColumn="0" w:oddVBand="0" w:evenVBand="0" w:oddHBand="1" w:evenHBand="0" w:firstRowFirstColumn="0" w:firstRowLastColumn="0" w:lastRowFirstColumn="0" w:lastRowLastColumn="0"/>
+              <w:rPr>
+                <w:rFonts w:ascii="Arial" w:eastAsia="Arial" w:hAnsi="Arial"/>
+              </w:rPr>
+            </w:pPr>
+            <w:r>
+              <w:rPr>
+                <w:rFonts w:ascii="Arial" w:eastAsia="Arial" w:hAnsi="Arial"/>
+              </w:rPr>
+              <w:t xml:space="preserve">1. </w:t>
+            </w:r>
+            <w:r>
+              <w:t>Análise de Viabilidade</w:t>
+            </w:r>
+          </w:p>
+        </w:tc>
+      </w:tr>
+      <w:tr>
+        <w:tblPrEx>
+          <w:tblCellMar>
+            <w:left w:w="108" w:type="dxa"/>
+          </w:tblCellMar>
+        </w:tblPrEx>
+        <w:trPr>
+          <w:trHeight w:val="263"/>
+        </w:trPr>
+        <w:tc>
+          <w:tcPr>
+            <w:cnfStyle w:val="001000000000" w:firstRow="0" w:lastRow="0" w:firstColumn="1" w:lastColumn="0" w:oddVBand="0" w:evenVBand="0" w:oddHBand="0" w:evenHBand="0" w:firstRowFirstColumn="0" w:firstRowLastColumn="0" w:lastRowFirstColumn="0" w:lastRowLastColumn="0"/>
+            <w:tcW w:w="2500" w:type="dxa"/>
+          </w:tcPr>
+          <w:p>
+            <w:pPr>
+              <w:pStyle w:val="PargrafodaLista"/>
+              <w:ind w:left="0"/>
+              <w:rPr>
+                <w:rFonts w:ascii="Arial" w:hAnsi="Arial"/>
+                <w:b w:val="0"/>
+                <w:bCs w:val="0"/>
+              </w:rPr>
+            </w:pPr>
+            <w:r>
+              <w:rPr>
+                <w:rFonts w:ascii="Arial" w:hAnsi="Arial"/>
+                <w:b w:val="0"/>
+                <w:bCs w:val="0"/>
+              </w:rPr>
+              <w:t>Ferramentas</w:t>
+            </w:r>
+          </w:p>
+        </w:tc>
+        <w:tc>
+          <w:tcPr>
+            <w:tcW w:w="7313" w:type="dxa"/>
+          </w:tcPr>
+          <w:p>
+            <w:pPr>
+              <w:pStyle w:val="Standard"/>
+              <w:cnfStyle w:val="000000000000" w:firstRow="0" w:lastRow="0" w:firstColumn="0" w:lastColumn="0" w:oddVBand="0" w:evenVBand="0" w:oddHBand="0" w:evenHBand="0" w:firstRowFirstColumn="0" w:firstRowLastColumn="0" w:lastRowFirstColumn="0" w:lastRowLastColumn="0"/>
+              <w:rPr>
+                <w:rFonts w:ascii="Arial" w:eastAsia="Arial" w:hAnsi="Arial"/>
+              </w:rPr>
+            </w:pPr>
+            <w:r>
+              <w:rPr>
+                <w:rFonts w:ascii="Arial" w:eastAsia="Arial" w:hAnsi="Arial"/>
+              </w:rPr>
+              <w:t>Pacote Office</w:t>
+            </w:r>
+          </w:p>
+        </w:tc>
+      </w:tr>
+    </w:tbl>
+    <w:p/>
+    <w:p/>
+    <w:tbl>
+      <w:tblPr>
+        <w:tblStyle w:val="TabelaSimples1"/>
+        <w:tblW w:w="9813" w:type="dxa"/>
+        <w:tblInd w:w="335" w:type="dxa"/>
+        <w:tblCellMar>
+          <w:left w:w="83" w:type="dxa"/>
+        </w:tblCellMar>
+        <w:tblLook w:val="04A0" w:firstRow="1" w:lastRow="0" w:firstColumn="1" w:lastColumn="0" w:noHBand="0" w:noVBand="1"/>
+      </w:tblPr>
+      <w:tblGrid>
+        <w:gridCol w:w="2500"/>
+        <w:gridCol w:w="7313"/>
+      </w:tblGrid>
+      <w:tr>
+        <w:trPr>
+          <w:cnfStyle w:val="100000000000" w:firstRow="1" w:lastRow="0" w:firstColumn="0" w:lastColumn="0" w:oddVBand="0" w:evenVBand="0" w:oddHBand="0" w:evenHBand="0" w:firstRowFirstColumn="0" w:firstRowLastColumn="0" w:lastRowFirstColumn="0" w:lastRowLastColumn="0"/>
+          <w:trHeight w:val="333"/>
+        </w:trPr>
+        <w:tc>
+          <w:tcPr>
+            <w:cnfStyle w:val="001000000000" w:firstRow="0" w:lastRow="0" w:firstColumn="1" w:lastColumn="0" w:oddVBand="0" w:evenVBand="0" w:oddHBand="0" w:evenHBand="0" w:firstRowFirstColumn="0" w:firstRowLastColumn="0" w:lastRowFirstColumn="0" w:lastRowLastColumn="0"/>
+            <w:tcW w:w="2500" w:type="dxa"/>
+            <w:shd w:val="clear" w:color="auto" w:fill="92D050"/>
+            <w:tcMar>
+              <w:left w:w="83" w:type="dxa"/>
+            </w:tcMar>
+          </w:tcPr>
+          <w:p>
+            <w:pPr>
+              <w:pStyle w:val="PargrafodaLista"/>
+              <w:ind w:left="0"/>
+              <w:rPr>
+                <w:rStyle w:val="Forte"/>
+                <w:rFonts w:ascii="Arial" w:eastAsia="Arial" w:hAnsi="Arial"/>
+                <w:b/>
+              </w:rPr>
+            </w:pPr>
+            <w:r>
+              <w:rPr>
+                <w:rFonts w:ascii="Arial" w:hAnsi="Arial"/>
+                <w:b w:val="0"/>
+                <w:bCs w:val="0"/>
+              </w:rPr>
+              <w:t>Atividade</w:t>
+            </w:r>
+          </w:p>
+        </w:tc>
+        <w:tc>
+          <w:tcPr>
+            <w:tcW w:w="7313" w:type="dxa"/>
+            <w:shd w:val="clear" w:color="auto" w:fill="92D050"/>
+            <w:tcMar>
+              <w:left w:w="83" w:type="dxa"/>
+            </w:tcMar>
+          </w:tcPr>
+          <w:p>
+            <w:pPr>
+              <w:cnfStyle w:val="100000000000" w:firstRow="1" w:lastRow="0" w:firstColumn="0" w:lastColumn="0" w:oddVBand="0" w:evenVBand="0" w:oddHBand="0" w:evenHBand="0" w:firstRowFirstColumn="0" w:firstRowLastColumn="0" w:lastRowFirstColumn="0" w:lastRowLastColumn="0"/>
+              <w:rPr>
+                <w:rFonts w:ascii="Arial" w:eastAsia="Arial" w:hAnsi="Arial"/>
+                <w:b w:val="0"/>
+              </w:rPr>
+            </w:pPr>
+            <w:r>
+              <w:rPr>
+                <w:rFonts w:ascii="Arial" w:eastAsia="Arial" w:hAnsi="Arial"/>
+              </w:rPr>
+              <w:t>Acompanhar Execução</w:t>
+            </w:r>
+          </w:p>
+        </w:tc>
+      </w:tr>
+      <w:tr>
+        <w:trPr>
+          <w:cnfStyle w:val="000000100000" w:firstRow="0" w:lastRow="0" w:firstColumn="0" w:lastColumn="0" w:oddVBand="0" w:evenVBand="0" w:oddHBand="1" w:evenHBand="0" w:firstRowFirstColumn="0" w:firstRowLastColumn="0" w:lastRowFirstColumn="0" w:lastRowLastColumn="0"/>
+          <w:trHeight w:val="263"/>
+        </w:trPr>
+        <w:tc>
+          <w:tcPr>
+            <w:cnfStyle w:val="001000000000" w:firstRow="0" w:lastRow="0" w:firstColumn="1" w:lastColumn="0" w:oddVBand="0" w:evenVBand="0" w:oddHBand="0" w:evenHBand="0" w:firstRowFirstColumn="0" w:firstRowLastColumn="0" w:lastRowFirstColumn="0" w:lastRowLastColumn="0"/>
+            <w:tcW w:w="2500" w:type="dxa"/>
+            <w:tcMar>
+              <w:left w:w="83" w:type="dxa"/>
+            </w:tcMar>
+          </w:tcPr>
+          <w:p>
+            <w:pPr>
+              <w:pStyle w:val="PargrafodaLista"/>
+              <w:ind w:left="0"/>
+              <w:rPr>
+                <w:rStyle w:val="Forte"/>
+                <w:rFonts w:ascii="Arial" w:eastAsia="Arial" w:hAnsi="Arial"/>
+                <w:b/>
+              </w:rPr>
+            </w:pPr>
+            <w:r>
+              <w:rPr>
+                <w:rFonts w:ascii="Arial" w:hAnsi="Arial"/>
+                <w:b w:val="0"/>
+                <w:bCs w:val="0"/>
+              </w:rPr>
+              <w:t>Responsabilidades</w:t>
+            </w:r>
+          </w:p>
+        </w:tc>
+        <w:tc>
+          <w:tcPr>
+            <w:tcW w:w="7313" w:type="dxa"/>
+            <w:tcMar>
+              <w:left w:w="83" w:type="dxa"/>
+            </w:tcMar>
+          </w:tcPr>
+          <w:p>
+            <w:pPr>
+              <w:spacing w:line="259" w:lineRule="auto"/>
+              <w:cnfStyle w:val="000000100000" w:firstRow="0" w:lastRow="0" w:firstColumn="0" w:lastColumn="0" w:oddVBand="0" w:evenVBand="0" w:oddHBand="1" w:evenHBand="0" w:firstRowFirstColumn="0" w:firstRowLastColumn="0" w:lastRowFirstColumn="0" w:lastRowLastColumn="0"/>
+              <w:rPr>
+                <w:rFonts w:ascii="Arial" w:eastAsia="Arial" w:hAnsi="Arial"/>
+                <w:b/>
+              </w:rPr>
+            </w:pPr>
+            <w:r>
+              <w:rPr>
+                <w:rFonts w:ascii="Arial" w:hAnsi="Arial"/>
+                <w:b/>
+                <w:bCs/>
+              </w:rPr>
+              <w:t xml:space="preserve">Realização: </w:t>
+            </w:r>
+            <w:r>
+              <w:rPr>
+                <w:rFonts w:ascii="Arial" w:eastAsia="Arial" w:hAnsi="Arial"/>
+              </w:rPr>
+              <w:t>Gerente de Projeto</w:t>
+            </w:r>
+          </w:p>
+        </w:tc>
+      </w:tr>
+      <w:tr>
+        <w:trPr>
+          <w:trHeight w:val="463"/>
+        </w:trPr>
+        <w:tc>
+          <w:tcPr>
+            <w:cnfStyle w:val="001000000000" w:firstRow="0" w:lastRow="0" w:firstColumn="1" w:lastColumn="0" w:oddVBand="0" w:evenVBand="0" w:oddHBand="0" w:evenHBand="0" w:firstRowFirstColumn="0" w:firstRowLastColumn="0" w:lastRowFirstColumn="0" w:lastRowLastColumn="0"/>
+            <w:tcW w:w="2500" w:type="dxa"/>
+            <w:tcMar>
+              <w:left w:w="83" w:type="dxa"/>
+            </w:tcMar>
+            <w:vAlign w:val="center"/>
+          </w:tcPr>
+          <w:p>
+            <w:pPr>
+              <w:pStyle w:val="PargrafodaLista"/>
+              <w:ind w:left="0"/>
+              <w:rPr>
+                <w:rStyle w:val="Forte"/>
+                <w:rFonts w:ascii="Arial" w:eastAsia="Arial" w:hAnsi="Arial"/>
+                <w:b/>
+              </w:rPr>
+            </w:pPr>
+          </w:p>
+        </w:tc>
+        <w:tc>
+          <w:tcPr>
+            <w:tcW w:w="7313" w:type="dxa"/>
+            <w:tcMar>
+              <w:left w:w="83" w:type="dxa"/>
+            </w:tcMar>
+          </w:tcPr>
+          <w:p>
+            <w:pPr>
+              <w:pStyle w:val="PargrafodaLista"/>
+              <w:numPr>
+                <w:ilvl w:val="0"/>
+                <w:numId w:val="12"/>
+              </w:numPr>
+              <w:spacing w:line="259" w:lineRule="auto"/>
+              <w:cnfStyle w:val="000000000000" w:firstRow="0" w:lastRow="0" w:firstColumn="0" w:lastColumn="0" w:oddVBand="0" w:evenVBand="0" w:oddHBand="0" w:evenHBand="0" w:firstRowFirstColumn="0" w:firstRowLastColumn="0" w:lastRowFirstColumn="0" w:lastRowLastColumn="0"/>
+              <w:rPr>
+                <w:rFonts w:ascii="Arial" w:eastAsia="Arial" w:hAnsi="Arial"/>
+                <w:b/>
+              </w:rPr>
+            </w:pPr>
+            <w:r>
+              <w:rPr>
+                <w:rFonts w:ascii="Arial" w:eastAsia="Arial" w:hAnsi="Arial"/>
+                <w:b/>
+                <w:bCs/>
+              </w:rPr>
+              <w:t>Aprovação:</w:t>
+            </w:r>
+            <w:r>
+              <w:rPr>
+                <w:rFonts w:ascii="Arial" w:eastAsia="Arial" w:hAnsi="Arial"/>
+              </w:rPr>
+              <w:t xml:space="preserve"> Não se aplica</w:t>
+            </w:r>
+          </w:p>
+        </w:tc>
+      </w:tr>
+      <w:tr>
+        <w:trPr>
+          <w:cnfStyle w:val="000000100000" w:firstRow="0" w:lastRow="0" w:firstColumn="0" w:lastColumn="0" w:oddVBand="0" w:evenVBand="0" w:oddHBand="1" w:evenHBand="0" w:firstRowFirstColumn="0" w:firstRowLastColumn="0" w:lastRowFirstColumn="0" w:lastRowLastColumn="0"/>
+          <w:trHeight w:val="263"/>
+        </w:trPr>
+        <w:tc>
+          <w:tcPr>
+            <w:cnfStyle w:val="001000000000" w:firstRow="0" w:lastRow="0" w:firstColumn="1" w:lastColumn="0" w:oddVBand="0" w:evenVBand="0" w:oddHBand="0" w:evenHBand="0" w:firstRowFirstColumn="0" w:firstRowLastColumn="0" w:lastRowFirstColumn="0" w:lastRowLastColumn="0"/>
+            <w:tcW w:w="2500" w:type="dxa"/>
+            <w:tcMar>
+              <w:left w:w="83" w:type="dxa"/>
+            </w:tcMar>
+            <w:vAlign w:val="center"/>
+          </w:tcPr>
+          <w:p>
+            <w:pPr>
+              <w:pStyle w:val="PargrafodaLista"/>
+              <w:ind w:left="0"/>
+              <w:rPr>
+                <w:rStyle w:val="Forte"/>
+                <w:rFonts w:ascii="Arial" w:eastAsia="Arial" w:hAnsi="Arial"/>
+                <w:b/>
+              </w:rPr>
+            </w:pPr>
+          </w:p>
+        </w:tc>
+        <w:tc>
+          <w:tcPr>
+            <w:tcW w:w="7313" w:type="dxa"/>
+            <w:tcMar>
+              <w:left w:w="83" w:type="dxa"/>
+            </w:tcMar>
+          </w:tcPr>
+          <w:p>
+            <w:pPr>
+              <w:pStyle w:val="PargrafodaLista"/>
+              <w:numPr>
+                <w:ilvl w:val="0"/>
+                <w:numId w:val="12"/>
+              </w:numPr>
+              <w:spacing w:line="259" w:lineRule="auto"/>
+              <w:cnfStyle w:val="000000100000" w:firstRow="0" w:lastRow="0" w:firstColumn="0" w:lastColumn="0" w:oddVBand="0" w:evenVBand="0" w:oddHBand="1" w:evenHBand="0" w:firstRowFirstColumn="0" w:firstRowLastColumn="0" w:lastRowFirstColumn="0" w:lastRowLastColumn="0"/>
+              <w:rPr>
+                <w:rFonts w:ascii="Arial" w:eastAsia="Arial" w:hAnsi="Arial"/>
+                <w:b/>
+              </w:rPr>
+            </w:pPr>
+            <w:r>
+              <w:rPr>
+                <w:rFonts w:ascii="Arial" w:hAnsi="Arial"/>
+                <w:b/>
+                <w:bCs/>
+              </w:rPr>
+              <w:t xml:space="preserve">Colaboração: </w:t>
+            </w:r>
+            <w:r>
+              <w:rPr>
+                <w:rFonts w:ascii="Arial" w:eastAsia="Arial" w:hAnsi="Arial"/>
+              </w:rPr>
+              <w:t>Não se aplica</w:t>
+            </w:r>
+          </w:p>
+        </w:tc>
+      </w:tr>
+      <w:tr>
+        <w:trPr>
+          <w:trHeight w:val="263"/>
+        </w:trPr>
+        <w:tc>
+          <w:tcPr>
+            <w:cnfStyle w:val="001000000000" w:firstRow="0" w:lastRow="0" w:firstColumn="1" w:lastColumn="0" w:oddVBand="0" w:evenVBand="0" w:oddHBand="0" w:evenHBand="0" w:firstRowFirstColumn="0" w:firstRowLastColumn="0" w:lastRowFirstColumn="0" w:lastRowLastColumn="0"/>
+            <w:tcW w:w="2500" w:type="dxa"/>
+            <w:tcMar>
+              <w:left w:w="83" w:type="dxa"/>
+            </w:tcMar>
+            <w:vAlign w:val="center"/>
+          </w:tcPr>
+          <w:p>
+            <w:pPr>
+              <w:pStyle w:val="PargrafodaLista"/>
+              <w:ind w:left="0"/>
+              <w:rPr>
+                <w:rStyle w:val="Forte"/>
+                <w:rFonts w:ascii="Arial" w:eastAsia="Arial" w:hAnsi="Arial"/>
+                <w:b/>
+              </w:rPr>
+            </w:pPr>
+          </w:p>
+        </w:tc>
+        <w:tc>
+          <w:tcPr>
+            <w:tcW w:w="7313" w:type="dxa"/>
+            <w:tcMar>
+              <w:left w:w="83" w:type="dxa"/>
+            </w:tcMar>
+          </w:tcPr>
+          <w:p>
+            <w:pPr>
+              <w:pStyle w:val="PargrafodaLista"/>
+              <w:numPr>
+                <w:ilvl w:val="0"/>
+                <w:numId w:val="12"/>
+              </w:numPr>
+              <w:spacing w:line="259" w:lineRule="auto"/>
+              <w:cnfStyle w:val="000000000000" w:firstRow="0" w:lastRow="0" w:firstColumn="0" w:lastColumn="0" w:oddVBand="0" w:evenVBand="0" w:oddHBand="0" w:evenHBand="0" w:firstRowFirstColumn="0" w:firstRowLastColumn="0" w:lastRowFirstColumn="0" w:lastRowLastColumn="0"/>
+              <w:rPr>
+                <w:rFonts w:ascii="Arial" w:eastAsia="Arial" w:hAnsi="Arial"/>
+                <w:b/>
+              </w:rPr>
+            </w:pPr>
+            <w:r>
+              <w:rPr>
+                <w:rFonts w:ascii="Arial" w:eastAsia="Arial" w:hAnsi="Arial"/>
+                <w:b/>
+                <w:bCs/>
+              </w:rPr>
+              <w:t>Informação:</w:t>
+            </w:r>
+            <w:r>
+              <w:rPr>
+                <w:rFonts w:ascii="Arial" w:eastAsia="Arial" w:hAnsi="Arial"/>
+              </w:rPr>
+              <w:t xml:space="preserve"> Patrocinador e Diretor do Projeto</w:t>
+            </w:r>
+          </w:p>
+        </w:tc>
+      </w:tr>
+      <w:tr>
+        <w:trPr>
+          <w:cnfStyle w:val="000000100000" w:firstRow="0" w:lastRow="0" w:firstColumn="0" w:lastColumn="0" w:oddVBand="0" w:evenVBand="0" w:oddHBand="1" w:evenHBand="0" w:firstRowFirstColumn="0" w:firstRowLastColumn="0" w:lastRowFirstColumn="0" w:lastRowLastColumn="0"/>
+          <w:trHeight w:val="263"/>
+        </w:trPr>
+        <w:tc>
+          <w:tcPr>
+            <w:cnfStyle w:val="001000000000" w:firstRow="0" w:lastRow="0" w:firstColumn="1" w:lastColumn="0" w:oddVBand="0" w:evenVBand="0" w:oddHBand="0" w:evenHBand="0" w:firstRowFirstColumn="0" w:firstRowLastColumn="0" w:lastRowFirstColumn="0" w:lastRowLastColumn="0"/>
+            <w:tcW w:w="2500" w:type="dxa"/>
+            <w:tcMar>
+              <w:left w:w="83" w:type="dxa"/>
+            </w:tcMar>
+          </w:tcPr>
+          <w:p>
+            <w:pPr>
+              <w:pStyle w:val="PargrafodaLista"/>
+              <w:ind w:left="0"/>
+              <w:rPr>
+                <w:rStyle w:val="Forte"/>
+                <w:rFonts w:ascii="Arial" w:eastAsia="Arial" w:hAnsi="Arial"/>
+                <w:sz w:val="22"/>
+                <w:szCs w:val="22"/>
+              </w:rPr>
+            </w:pPr>
+            <w:r>
+              <w:rPr>
+                <w:rFonts w:ascii="Arial" w:hAnsi="Arial"/>
+                <w:b w:val="0"/>
+                <w:bCs w:val="0"/>
+              </w:rPr>
+              <w:t>Tarefas</w:t>
+            </w:r>
+          </w:p>
+        </w:tc>
+        <w:tc>
+          <w:tcPr>
+            <w:tcW w:w="7313" w:type="dxa"/>
+            <w:tcMar>
+              <w:left w:w="83" w:type="dxa"/>
+            </w:tcMar>
+          </w:tcPr>
+          <w:p>
+            <w:pPr>
+              <w:spacing w:line="259" w:lineRule="auto"/>
+              <w:cnfStyle w:val="000000100000" w:firstRow="0" w:lastRow="0" w:firstColumn="0" w:lastColumn="0" w:oddVBand="0" w:evenVBand="0" w:oddHBand="1" w:evenHBand="0" w:firstRowFirstColumn="0" w:firstRowLastColumn="0" w:lastRowFirstColumn="0" w:lastRowLastColumn="0"/>
+              <w:rPr>
+                <w:rStyle w:val="Forte"/>
+                <w:rFonts w:ascii="Arial" w:eastAsia="Arial" w:hAnsi="Arial"/>
+                <w:b w:val="0"/>
+                <w:sz w:val="22"/>
+                <w:szCs w:val="22"/>
+              </w:rPr>
+            </w:pPr>
+            <w:r>
+              <w:rPr>
+                <w:rFonts w:ascii="Arial" w:eastAsia="Arial" w:hAnsi="Arial"/>
+              </w:rPr>
+              <w:t>1. Monitorar riscos do projeto</w:t>
+            </w:r>
+          </w:p>
+        </w:tc>
+      </w:tr>
+      <w:tr>
+        <w:tblPrEx>
+          <w:tblCellMar>
+            <w:left w:w="108" w:type="dxa"/>
+          </w:tblCellMar>
+        </w:tblPrEx>
+        <w:trPr>
+          <w:trHeight w:val="263"/>
+        </w:trPr>
+        <w:tc>
+          <w:tcPr>
+            <w:cnfStyle w:val="001000000000" w:firstRow="0" w:lastRow="0" w:firstColumn="1" w:lastColumn="0" w:oddVBand="0" w:evenVBand="0" w:oddHBand="0" w:evenHBand="0" w:firstRowFirstColumn="0" w:firstRowLastColumn="0" w:lastRowFirstColumn="0" w:lastRowLastColumn="0"/>
+            <w:tcW w:w="2500" w:type="dxa"/>
+            <w:vAlign w:val="center"/>
+          </w:tcPr>
+          <w:p>
+            <w:pPr>
+              <w:pStyle w:val="PargrafodaLista"/>
+              <w:ind w:left="0"/>
+              <w:rPr>
+                <w:rStyle w:val="Forte"/>
+                <w:rFonts w:ascii="Arial" w:eastAsia="Arial" w:hAnsi="Arial"/>
+                <w:sz w:val="22"/>
+                <w:szCs w:val="22"/>
+              </w:rPr>
+            </w:pPr>
+          </w:p>
+        </w:tc>
+        <w:tc>
+          <w:tcPr>
+            <w:tcW w:w="7313" w:type="dxa"/>
+          </w:tcPr>
+          <w:p>
+            <w:pPr>
+              <w:spacing w:line="259" w:lineRule="auto"/>
+              <w:cnfStyle w:val="000000000000" w:firstRow="0" w:lastRow="0" w:firstColumn="0" w:lastColumn="0" w:oddVBand="0" w:evenVBand="0" w:oddHBand="0" w:evenHBand="0" w:firstRowFirstColumn="0" w:firstRowLastColumn="0" w:lastRowFirstColumn="0" w:lastRowLastColumn="0"/>
+              <w:rPr>
+                <w:rStyle w:val="Forte"/>
+                <w:rFonts w:ascii="Arial" w:eastAsia="Arial" w:hAnsi="Arial"/>
+                <w:b w:val="0"/>
+                <w:sz w:val="22"/>
+                <w:szCs w:val="22"/>
+              </w:rPr>
+            </w:pPr>
+            <w:r>
+              <w:rPr>
+                <w:rFonts w:ascii="Arial" w:eastAsia="Arial" w:hAnsi="Arial"/>
+              </w:rPr>
+              <w:t>2. Reunir Partes Interessadas</w:t>
+            </w:r>
+          </w:p>
+        </w:tc>
+      </w:tr>
+      <w:tr>
+        <w:tblPrEx>
+          <w:tblCellMar>
+            <w:left w:w="108" w:type="dxa"/>
+          </w:tblCellMar>
+        </w:tblPrEx>
+        <w:trPr>
+          <w:cnfStyle w:val="000000100000" w:firstRow="0" w:lastRow="0" w:firstColumn="0" w:lastColumn="0" w:oddVBand="0" w:evenVBand="0" w:oddHBand="1" w:evenHBand="0" w:firstRowFirstColumn="0" w:firstRowLastColumn="0" w:lastRowFirstColumn="0" w:lastRowLastColumn="0"/>
+          <w:trHeight w:val="263"/>
+        </w:trPr>
+        <w:tc>
+          <w:tcPr>
+            <w:cnfStyle w:val="001000000000" w:firstRow="0" w:lastRow="0" w:firstColumn="1" w:lastColumn="0" w:oddVBand="0" w:evenVBand="0" w:oddHBand="0" w:evenHBand="0" w:firstRowFirstColumn="0" w:firstRowLastColumn="0" w:lastRowFirstColumn="0" w:lastRowLastColumn="0"/>
+            <w:tcW w:w="2500" w:type="dxa"/>
+            <w:vAlign w:val="center"/>
+          </w:tcPr>
+          <w:p>
+            <w:pPr>
+              <w:pStyle w:val="PargrafodaLista"/>
+              <w:ind w:left="0"/>
+              <w:rPr>
+                <w:rStyle w:val="Forte"/>
+                <w:rFonts w:ascii="Arial" w:eastAsia="Arial" w:hAnsi="Arial"/>
+                <w:color w:val="FFFFFF" w:themeColor="background1"/>
+                <w:sz w:val="22"/>
+                <w:szCs w:val="22"/>
+              </w:rPr>
+            </w:pPr>
+          </w:p>
+        </w:tc>
+        <w:tc>
+          <w:tcPr>
+            <w:tcW w:w="7313" w:type="dxa"/>
+          </w:tcPr>
+          <w:p>
+            <w:pPr>
+              <w:spacing w:line="259" w:lineRule="auto"/>
+              <w:cnfStyle w:val="000000100000" w:firstRow="0" w:lastRow="0" w:firstColumn="0" w:lastColumn="0" w:oddVBand="0" w:evenVBand="0" w:oddHBand="1" w:evenHBand="0" w:firstRowFirstColumn="0" w:firstRowLastColumn="0" w:lastRowFirstColumn="0" w:lastRowLastColumn="0"/>
+              <w:rPr>
+                <w:rFonts w:ascii="Arial" w:hAnsi="Arial"/>
+              </w:rPr>
+            </w:pPr>
+            <w:r>
+              <w:rPr>
+                <w:rFonts w:ascii="Arial" w:eastAsia="Arial" w:hAnsi="Arial"/>
+              </w:rPr>
+              <w:t>3. Monitorar riscos do projeto</w:t>
+            </w:r>
+          </w:p>
+        </w:tc>
+      </w:tr>
+      <w:tr>
+        <w:tblPrEx>
+          <w:tblCellMar>
+            <w:left w:w="108" w:type="dxa"/>
+          </w:tblCellMar>
+        </w:tblPrEx>
+        <w:trPr>
+          <w:trHeight w:val="263"/>
+        </w:trPr>
+        <w:tc>
+          <w:tcPr>
+            <w:cnfStyle w:val="001000000000" w:firstRow="0" w:lastRow="0" w:firstColumn="1" w:lastColumn="0" w:oddVBand="0" w:evenVBand="0" w:oddHBand="0" w:evenHBand="0" w:firstRowFirstColumn="0" w:firstRowLastColumn="0" w:lastRowFirstColumn="0" w:lastRowLastColumn="0"/>
+            <w:tcW w:w="2500" w:type="dxa"/>
+            <w:vAlign w:val="center"/>
+          </w:tcPr>
+          <w:p>
+            <w:pPr>
+              <w:pStyle w:val="PargrafodaLista"/>
+              <w:ind w:left="0"/>
+              <w:rPr>
+                <w:rStyle w:val="Forte"/>
+                <w:rFonts w:ascii="Arial" w:eastAsia="Arial" w:hAnsi="Arial"/>
+                <w:sz w:val="22"/>
+                <w:szCs w:val="22"/>
+              </w:rPr>
+            </w:pPr>
+          </w:p>
+        </w:tc>
+        <w:tc>
+          <w:tcPr>
+            <w:tcW w:w="7313" w:type="dxa"/>
+          </w:tcPr>
+          <w:p>
+            <w:pPr>
+              <w:spacing w:line="259" w:lineRule="auto"/>
+              <w:cnfStyle w:val="000000000000" w:firstRow="0" w:lastRow="0" w:firstColumn="0" w:lastColumn="0" w:oddVBand="0" w:evenVBand="0" w:oddHBand="0" w:evenHBand="0" w:firstRowFirstColumn="0" w:firstRowLastColumn="0" w:lastRowFirstColumn="0" w:lastRowLastColumn="0"/>
+              <w:rPr>
+                <w:rFonts w:ascii="Arial" w:hAnsi="Arial"/>
+              </w:rPr>
+            </w:pPr>
+            <w:r>
+              <w:rPr>
+                <w:rFonts w:ascii="Arial" w:eastAsia="Arial" w:hAnsi="Arial"/>
+              </w:rPr>
+              <w:t>4. [Realocar tarefas/Atividades]</w:t>
+            </w:r>
+          </w:p>
+        </w:tc>
+      </w:tr>
+      <w:tr>
+        <w:tblPrEx>
+          <w:tblCellMar>
+            <w:left w:w="108" w:type="dxa"/>
+          </w:tblCellMar>
+        </w:tblPrEx>
+        <w:trPr>
+          <w:cnfStyle w:val="000000100000" w:firstRow="0" w:lastRow="0" w:firstColumn="0" w:lastColumn="0" w:oddVBand="0" w:evenVBand="0" w:oddHBand="1" w:evenHBand="0" w:firstRowFirstColumn="0" w:firstRowLastColumn="0" w:lastRowFirstColumn="0" w:lastRowLastColumn="0"/>
+          <w:trHeight w:val="263"/>
+        </w:trPr>
+        <w:tc>
+          <w:tcPr>
+            <w:cnfStyle w:val="001000000000" w:firstRow="0" w:lastRow="0" w:firstColumn="1" w:lastColumn="0" w:oddVBand="0" w:evenVBand="0" w:oddHBand="0" w:evenHBand="0" w:firstRowFirstColumn="0" w:firstRowLastColumn="0" w:lastRowFirstColumn="0" w:lastRowLastColumn="0"/>
+            <w:tcW w:w="2500" w:type="dxa"/>
+          </w:tcPr>
+          <w:p>
+            <w:pPr>
+              <w:pStyle w:val="PargrafodaLista"/>
+              <w:ind w:left="0"/>
+              <w:rPr>
+                <w:rStyle w:val="Forte"/>
+                <w:rFonts w:ascii="Arial" w:eastAsia="Arial" w:hAnsi="Arial"/>
+                <w:sz w:val="22"/>
+                <w:szCs w:val="22"/>
+              </w:rPr>
+            </w:pPr>
+            <w:r>
+              <w:rPr>
+                <w:rFonts w:ascii="Arial" w:hAnsi="Arial"/>
+                <w:b w:val="0"/>
+                <w:bCs w:val="0"/>
+              </w:rPr>
+              <w:t>Pré-Condições</w:t>
+            </w:r>
+          </w:p>
+        </w:tc>
+        <w:tc>
+          <w:tcPr>
+            <w:tcW w:w="7313" w:type="dxa"/>
+          </w:tcPr>
+          <w:p>
+            <w:pPr>
+              <w:spacing w:line="259" w:lineRule="auto"/>
+              <w:cnfStyle w:val="000000100000" w:firstRow="0" w:lastRow="0" w:firstColumn="0" w:lastColumn="0" w:oddVBand="0" w:evenVBand="0" w:oddHBand="1" w:evenHBand="0" w:firstRowFirstColumn="0" w:firstRowLastColumn="0" w:lastRowFirstColumn="0" w:lastRowLastColumn="0"/>
+              <w:rPr>
+                <w:rFonts w:ascii="Arial" w:hAnsi="Arial"/>
+              </w:rPr>
+            </w:pPr>
+            <w:r>
+              <w:rPr>
+                <w:rFonts w:ascii="Arial" w:eastAsia="Arial" w:hAnsi="Arial"/>
+              </w:rPr>
+              <w:t>Nenhum critério específico</w:t>
+            </w:r>
+          </w:p>
+        </w:tc>
+      </w:tr>
+      <w:tr>
+        <w:tblPrEx>
+          <w:tblCellMar>
+            <w:left w:w="108" w:type="dxa"/>
+          </w:tblCellMar>
+        </w:tblPrEx>
+        <w:trPr>
+          <w:trHeight w:val="263"/>
+        </w:trPr>
+        <w:tc>
+          <w:tcPr>
+            <w:cnfStyle w:val="001000000000" w:firstRow="0" w:lastRow="0" w:firstColumn="1" w:lastColumn="0" w:oddVBand="0" w:evenVBand="0" w:oddHBand="0" w:evenHBand="0" w:firstRowFirstColumn="0" w:firstRowLastColumn="0" w:lastRowFirstColumn="0" w:lastRowLastColumn="0"/>
+            <w:tcW w:w="2500" w:type="dxa"/>
+          </w:tcPr>
+          <w:p>
+            <w:pPr>
+              <w:pStyle w:val="PargrafodaLista"/>
+              <w:ind w:left="0"/>
+              <w:rPr>
+                <w:rStyle w:val="Forte"/>
+                <w:rFonts w:ascii="Arial" w:eastAsia="Arial" w:hAnsi="Arial"/>
+                <w:sz w:val="22"/>
+                <w:szCs w:val="22"/>
+              </w:rPr>
+            </w:pPr>
+            <w:r>
+              <w:rPr>
+                <w:rFonts w:ascii="Arial" w:hAnsi="Arial"/>
+                <w:b w:val="0"/>
+                <w:bCs w:val="0"/>
+              </w:rPr>
+              <w:t>Entradas</w:t>
+            </w:r>
+          </w:p>
+        </w:tc>
+        <w:tc>
+          <w:tcPr>
+            <w:tcW w:w="7313" w:type="dxa"/>
+          </w:tcPr>
+          <w:p>
+            <w:pPr>
+              <w:pStyle w:val="Standard"/>
+              <w:cnfStyle w:val="000000000000" w:firstRow="0" w:lastRow="0" w:firstColumn="0" w:lastColumn="0" w:oddVBand="0" w:evenVBand="0" w:oddHBand="0" w:evenHBand="0" w:firstRowFirstColumn="0" w:firstRowLastColumn="0" w:lastRowFirstColumn="0" w:lastRowLastColumn="0"/>
+            </w:pPr>
+            <w:r>
+              <w:rPr>
+                <w:rFonts w:ascii="Arial" w:eastAsia="Arial" w:hAnsi="Arial"/>
+              </w:rPr>
+              <w:t>1. Especificação do Escopo</w:t>
+            </w:r>
+          </w:p>
+          <w:p>
+            <w:pPr>
+              <w:pStyle w:val="Standard"/>
+              <w:cnfStyle w:val="000000000000" w:firstRow="0" w:lastRow="0" w:firstColumn="0" w:lastColumn="0" w:oddVBand="0" w:evenVBand="0" w:oddHBand="0" w:evenHBand="0" w:firstRowFirstColumn="0" w:firstRowLastColumn="0" w:lastRowFirstColumn="0" w:lastRowLastColumn="0"/>
+              <w:rPr>
+                <w:rFonts w:ascii="Arial" w:eastAsia="Arial" w:hAnsi="Arial"/>
+              </w:rPr>
+            </w:pPr>
+            <w:r>
+              <w:rPr>
+                <w:rFonts w:ascii="Arial" w:eastAsia="Arial" w:hAnsi="Arial"/>
+              </w:rPr>
+              <w:t>2. Estimativa de Esforço</w:t>
+            </w:r>
+          </w:p>
+          <w:p>
+            <w:pPr>
+              <w:pStyle w:val="Standard"/>
+              <w:cnfStyle w:val="000000000000" w:firstRow="0" w:lastRow="0" w:firstColumn="0" w:lastColumn="0" w:oddVBand="0" w:evenVBand="0" w:oddHBand="0" w:evenHBand="0" w:firstRowFirstColumn="0" w:firstRowLastColumn="0" w:lastRowFirstColumn="0" w:lastRowLastColumn="0"/>
+            </w:pPr>
+            <w:r>
+              <w:rPr>
+                <w:rFonts w:ascii="Arial" w:eastAsia="Arial" w:hAnsi="Arial"/>
+              </w:rPr>
+              <w:t>3</w:t>
+            </w:r>
+            <w:r>
+              <w:rPr>
+                <w:rFonts w:ascii="Arial" w:eastAsia="Arial" w:hAnsi="Arial"/>
+              </w:rPr>
+              <w:t xml:space="preserve">. </w:t>
+            </w:r>
+            <w:r>
+              <w:rPr>
+                <w:rFonts w:ascii="Arial" w:hAnsi="Arial"/>
+              </w:rPr>
+              <w:t>Análise de Viabilidade</w:t>
+            </w:r>
+          </w:p>
+        </w:tc>
+      </w:tr>
+      <w:tr>
+        <w:tblPrEx>
+          <w:tblCellMar>
+            <w:left w:w="108" w:type="dxa"/>
+          </w:tblCellMar>
+        </w:tblPrEx>
+        <w:trPr>
+          <w:cnfStyle w:val="000000100000" w:firstRow="0" w:lastRow="0" w:firstColumn="0" w:lastColumn="0" w:oddVBand="0" w:evenVBand="0" w:oddHBand="1" w:evenHBand="0" w:firstRowFirstColumn="0" w:firstRowLastColumn="0" w:lastRowFirstColumn="0" w:lastRowLastColumn="0"/>
+          <w:trHeight w:val="263"/>
+        </w:trPr>
+        <w:tc>
+          <w:tcPr>
+            <w:cnfStyle w:val="001000000000" w:firstRow="0" w:lastRow="0" w:firstColumn="1" w:lastColumn="0" w:oddVBand="0" w:evenVBand="0" w:oddHBand="0" w:evenHBand="0" w:firstRowFirstColumn="0" w:firstRowLastColumn="0" w:lastRowFirstColumn="0" w:lastRowLastColumn="0"/>
+            <w:tcW w:w="2500" w:type="dxa"/>
+          </w:tcPr>
+          <w:p>
+            <w:pPr>
+              <w:pStyle w:val="PargrafodaLista"/>
+              <w:ind w:left="0"/>
+              <w:rPr>
+                <w:rFonts w:ascii="Arial" w:hAnsi="Arial"/>
+                <w:b w:val="0"/>
+                <w:bCs w:val="0"/>
+              </w:rPr>
+            </w:pPr>
+            <w:r>
+              <w:rPr>
+                <w:rFonts w:ascii="Arial" w:hAnsi="Arial"/>
+                <w:b w:val="0"/>
+                <w:bCs w:val="0"/>
+              </w:rPr>
+              <w:t>Critérios de Saída</w:t>
+            </w:r>
+          </w:p>
+        </w:tc>
+        <w:tc>
+          <w:tcPr>
+            <w:tcW w:w="7313" w:type="dxa"/>
+          </w:tcPr>
+          <w:p>
+            <w:pPr>
+              <w:spacing w:line="259" w:lineRule="auto"/>
+              <w:cnfStyle w:val="000000100000" w:firstRow="0" w:lastRow="0" w:firstColumn="0" w:lastColumn="0" w:oddVBand="0" w:evenVBand="0" w:oddHBand="1" w:evenHBand="0" w:firstRowFirstColumn="0" w:firstRowLastColumn="0" w:lastRowFirstColumn="0" w:lastRowLastColumn="0"/>
+              <w:rPr>
+                <w:rFonts w:ascii="Arial" w:eastAsia="Arial" w:hAnsi="Arial"/>
+              </w:rPr>
+            </w:pPr>
+            <w:r>
+              <w:rPr>
+                <w:rFonts w:ascii="Arial" w:eastAsia="Arial" w:hAnsi="Arial"/>
+              </w:rPr>
+              <w:t>Nenhum critério específico</w:t>
+            </w:r>
+          </w:p>
+        </w:tc>
+      </w:tr>
+      <w:tr>
+        <w:tblPrEx>
+          <w:tblCellMar>
+            <w:left w:w="108" w:type="dxa"/>
+          </w:tblCellMar>
+        </w:tblPrEx>
+        <w:trPr>
+          <w:trHeight w:val="263"/>
+        </w:trPr>
+        <w:tc>
+          <w:tcPr>
+            <w:cnfStyle w:val="001000000000" w:firstRow="0" w:lastRow="0" w:firstColumn="1" w:lastColumn="0" w:oddVBand="0" w:evenVBand="0" w:oddHBand="0" w:evenHBand="0" w:firstRowFirstColumn="0" w:firstRowLastColumn="0" w:lastRowFirstColumn="0" w:lastRowLastColumn="0"/>
+            <w:tcW w:w="2500" w:type="dxa"/>
+          </w:tcPr>
+          <w:p>
+            <w:pPr>
+              <w:pStyle w:val="PargrafodaLista"/>
+              <w:ind w:left="0"/>
+              <w:rPr>
+                <w:rFonts w:ascii="Arial" w:hAnsi="Arial"/>
+                <w:b w:val="0"/>
+                <w:bCs w:val="0"/>
+              </w:rPr>
+            </w:pPr>
+            <w:commentRangeStart w:id="5"/>
+            <w:r>
+              <w:rPr>
+                <w:rFonts w:ascii="Arial" w:hAnsi="Arial"/>
+                <w:b w:val="0"/>
+                <w:bCs w:val="0"/>
+              </w:rPr>
+              <w:t>Produtos</w:t>
+            </w:r>
+          </w:p>
+        </w:tc>
+        <w:tc>
+          <w:tcPr>
+            <w:tcW w:w="7313" w:type="dxa"/>
+          </w:tcPr>
+          <w:p>
+            <w:pPr>
+              <w:pStyle w:val="Standard"/>
+              <w:cnfStyle w:val="000000000000" w:firstRow="0" w:lastRow="0" w:firstColumn="0" w:lastColumn="0" w:oddVBand="0" w:evenVBand="0" w:oddHBand="0" w:evenHBand="0" w:firstRowFirstColumn="0" w:firstRowLastColumn="0" w:lastRowFirstColumn="0" w:lastRowLastColumn="0"/>
+              <w:rPr>
+                <w:rFonts w:ascii="Arial" w:eastAsia="Arial" w:hAnsi="Arial"/>
+              </w:rPr>
+            </w:pPr>
+            <w:r>
+              <w:rPr>
+                <w:rFonts w:ascii="Arial" w:eastAsia="Arial" w:hAnsi="Arial"/>
+              </w:rPr>
+              <w:t xml:space="preserve">1. </w:t>
+            </w:r>
+            <w:hyperlink r:id="rId10" w:history="1">
+              <w:r>
+                <w:rPr>
+                  <w:rStyle w:val="Hyperlink"/>
+                  <w:rFonts w:ascii="Arial" w:eastAsia="Arial" w:hAnsi="Arial"/>
+                </w:rPr>
+                <w:t xml:space="preserve">Checklist de </w:t>
+              </w:r>
+            </w:hyperlink>
+            <w:hyperlink r:id="rId11" w:history="1">
+              <w:r>
+                <w:rPr>
+                  <w:rStyle w:val="Hyperlink"/>
+                  <w:rFonts w:ascii="Arial" w:eastAsia="Arial" w:hAnsi="Arial"/>
+                </w:rPr>
+                <w:t>Monitoramento</w:t>
+              </w:r>
+            </w:hyperlink>
+            <w:commentRangeEnd w:id="5"/>
+            <w:r>
+              <w:rPr>
+                <w:rStyle w:val="Refdecomentrio"/>
+                <w:kern w:val="0"/>
+              </w:rPr>
+              <w:commentReference w:id="5"/>
+            </w:r>
+          </w:p>
+        </w:tc>
+      </w:tr>
+      <w:tr>
+        <w:tblPrEx>
+          <w:tblCellMar>
+            <w:left w:w="108" w:type="dxa"/>
+          </w:tblCellMar>
+        </w:tblPrEx>
+        <w:trPr>
+          <w:cnfStyle w:val="000000100000" w:firstRow="0" w:lastRow="0" w:firstColumn="0" w:lastColumn="0" w:oddVBand="0" w:evenVBand="0" w:oddHBand="1" w:evenHBand="0" w:firstRowFirstColumn="0" w:firstRowLastColumn="0" w:lastRowFirstColumn="0" w:lastRowLastColumn="0"/>
+          <w:trHeight w:val="263"/>
+        </w:trPr>
+        <w:tc>
+          <w:tcPr>
+            <w:cnfStyle w:val="001000000000" w:firstRow="0" w:lastRow="0" w:firstColumn="1" w:lastColumn="0" w:oddVBand="0" w:evenVBand="0" w:oddHBand="0" w:evenHBand="0" w:firstRowFirstColumn="0" w:firstRowLastColumn="0" w:lastRowFirstColumn="0" w:lastRowLastColumn="0"/>
+            <w:tcW w:w="2500" w:type="dxa"/>
+          </w:tcPr>
+          <w:p>
+            <w:pPr>
+              <w:pStyle w:val="PargrafodaLista"/>
+              <w:ind w:left="0"/>
+              <w:rPr>
+                <w:rFonts w:ascii="Arial" w:eastAsia="Arial" w:hAnsi="Arial"/>
+              </w:rPr>
+            </w:pPr>
+            <w:r>
+              <w:rPr>
+                <w:rFonts w:ascii="Arial" w:hAnsi="Arial"/>
+                <w:b w:val="0"/>
+                <w:bCs w:val="0"/>
+              </w:rPr>
+              <w:t>Ferramentas</w:t>
+            </w:r>
+          </w:p>
+        </w:tc>
+        <w:tc>
+          <w:tcPr>
+            <w:tcW w:w="7313" w:type="dxa"/>
+          </w:tcPr>
+          <w:p>
+            <w:pPr>
+              <w:pStyle w:val="Standard"/>
+              <w:cnfStyle w:val="000000100000" w:firstRow="0" w:lastRow="0" w:firstColumn="0" w:lastColumn="0" w:oddVBand="0" w:evenVBand="0" w:oddHBand="1" w:evenHBand="0" w:firstRowFirstColumn="0" w:firstRowLastColumn="0" w:lastRowFirstColumn="0" w:lastRowLastColumn="0"/>
+              <w:rPr>
+                <w:rFonts w:ascii="Arial" w:eastAsia="Arial" w:hAnsi="Arial"/>
+              </w:rPr>
+            </w:pPr>
+            <w:r>
+              <w:rPr>
+                <w:rFonts w:ascii="Arial" w:eastAsia="Arial" w:hAnsi="Arial"/>
+              </w:rPr>
+              <w:t>Pacote Office</w:t>
+            </w:r>
+          </w:p>
+        </w:tc>
+      </w:tr>
+    </w:tbl>
+    <w:p/>
+    <w:p/>
+    <w:tbl>
+      <w:tblPr>
+        <w:tblStyle w:val="TabelaSimples1"/>
+        <w:tblW w:w="9813" w:type="dxa"/>
+        <w:tblInd w:w="335" w:type="dxa"/>
+        <w:tblCellMar>
+          <w:left w:w="83" w:type="dxa"/>
+        </w:tblCellMar>
+        <w:tblLook w:val="04A0" w:firstRow="1" w:lastRow="0" w:firstColumn="1" w:lastColumn="0" w:noHBand="0" w:noVBand="1"/>
+      </w:tblPr>
+      <w:tblGrid>
+        <w:gridCol w:w="2500"/>
+        <w:gridCol w:w="7313"/>
+      </w:tblGrid>
+      <w:tr>
+        <w:trPr>
+          <w:cnfStyle w:val="100000000000" w:firstRow="1" w:lastRow="0" w:firstColumn="0" w:lastColumn="0" w:oddVBand="0" w:evenVBand="0" w:oddHBand="0" w:evenHBand="0" w:firstRowFirstColumn="0" w:firstRowLastColumn="0" w:lastRowFirstColumn="0" w:lastRowLastColumn="0"/>
+          <w:trHeight w:val="333"/>
+        </w:trPr>
+        <w:tc>
+          <w:tcPr>
+            <w:cnfStyle w:val="001000000000" w:firstRow="0" w:lastRow="0" w:firstColumn="1" w:lastColumn="0" w:oddVBand="0" w:evenVBand="0" w:oddHBand="0" w:evenHBand="0" w:firstRowFirstColumn="0" w:firstRowLastColumn="0" w:lastRowFirstColumn="0" w:lastRowLastColumn="0"/>
+            <w:tcW w:w="2500" w:type="dxa"/>
+            <w:shd w:val="clear" w:color="auto" w:fill="92D050"/>
+            <w:tcMar>
+              <w:left w:w="83" w:type="dxa"/>
+            </w:tcMar>
+          </w:tcPr>
+          <w:p>
+            <w:pPr>
+              <w:pStyle w:val="PargrafodaLista"/>
+              <w:ind w:left="0"/>
+              <w:rPr>
+                <w:rStyle w:val="Forte"/>
+                <w:rFonts w:ascii="Arial" w:eastAsia="Arial" w:hAnsi="Arial"/>
+                <w:b/>
+              </w:rPr>
+            </w:pPr>
+            <w:r>
+              <w:rPr>
+                <w:rFonts w:ascii="Arial" w:hAnsi="Arial"/>
+                <w:b w:val="0"/>
+                <w:bCs w:val="0"/>
+              </w:rPr>
+              <w:t>Atividade</w:t>
+            </w:r>
+          </w:p>
+        </w:tc>
+        <w:tc>
+          <w:tcPr>
+            <w:tcW w:w="7313" w:type="dxa"/>
+            <w:shd w:val="clear" w:color="auto" w:fill="92D050"/>
+            <w:tcMar>
+              <w:left w:w="83" w:type="dxa"/>
+            </w:tcMar>
+          </w:tcPr>
+          <w:p>
+            <w:pPr>
+              <w:cnfStyle w:val="100000000000" w:firstRow="1" w:lastRow="0" w:firstColumn="0" w:lastColumn="0" w:oddVBand="0" w:evenVBand="0" w:oddHBand="0" w:evenHBand="0" w:firstRowFirstColumn="0" w:firstRowLastColumn="0" w:lastRowFirstColumn="0" w:lastRowLastColumn="0"/>
+              <w:rPr>
+                <w:rFonts w:ascii="Arial" w:eastAsia="Arial" w:hAnsi="Arial"/>
+                <w:b w:val="0"/>
+              </w:rPr>
+            </w:pPr>
+            <w:r>
+              <w:rPr>
+                <w:rFonts w:ascii="Arial" w:eastAsia="Arial" w:hAnsi="Arial"/>
+              </w:rPr>
+              <w:t>Conclusão do Projeto</w:t>
+            </w:r>
+          </w:p>
+        </w:tc>
+      </w:tr>
+      <w:tr>
+        <w:trPr>
+          <w:cnfStyle w:val="000000100000" w:firstRow="0" w:lastRow="0" w:firstColumn="0" w:lastColumn="0" w:oddVBand="0" w:evenVBand="0" w:oddHBand="1" w:evenHBand="0" w:firstRowFirstColumn="0" w:firstRowLastColumn="0" w:lastRowFirstColumn="0" w:lastRowLastColumn="0"/>
+          <w:trHeight w:val="263"/>
+        </w:trPr>
+        <w:tc>
+          <w:tcPr>
+            <w:cnfStyle w:val="001000000000" w:firstRow="0" w:lastRow="0" w:firstColumn="1" w:lastColumn="0" w:oddVBand="0" w:evenVBand="0" w:oddHBand="0" w:evenHBand="0" w:firstRowFirstColumn="0" w:firstRowLastColumn="0" w:lastRowFirstColumn="0" w:lastRowLastColumn="0"/>
+            <w:tcW w:w="2500" w:type="dxa"/>
+            <w:tcMar>
+              <w:left w:w="83" w:type="dxa"/>
+            </w:tcMar>
+          </w:tcPr>
+          <w:p>
+            <w:pPr>
+              <w:pStyle w:val="PargrafodaLista"/>
+              <w:ind w:left="0"/>
+              <w:rPr>
+                <w:rStyle w:val="Forte"/>
+                <w:rFonts w:ascii="Arial" w:eastAsia="Arial" w:hAnsi="Arial"/>
+                <w:b/>
+              </w:rPr>
+            </w:pPr>
+            <w:r>
+              <w:rPr>
+                <w:rFonts w:ascii="Arial" w:hAnsi="Arial"/>
+                <w:b w:val="0"/>
+                <w:bCs w:val="0"/>
+              </w:rPr>
+              <w:t>Responsabilidades</w:t>
+            </w:r>
+          </w:p>
+        </w:tc>
+        <w:tc>
+          <w:tcPr>
+            <w:tcW w:w="7313" w:type="dxa"/>
+            <w:tcMar>
+              <w:left w:w="83" w:type="dxa"/>
+            </w:tcMar>
+          </w:tcPr>
+          <w:p>
+            <w:pPr>
+              <w:spacing w:line="259" w:lineRule="auto"/>
+              <w:cnfStyle w:val="000000100000" w:firstRow="0" w:lastRow="0" w:firstColumn="0" w:lastColumn="0" w:oddVBand="0" w:evenVBand="0" w:oddHBand="1" w:evenHBand="0" w:firstRowFirstColumn="0" w:firstRowLastColumn="0" w:lastRowFirstColumn="0" w:lastRowLastColumn="0"/>
+              <w:rPr>
+                <w:rFonts w:ascii="Arial" w:eastAsia="Arial" w:hAnsi="Arial"/>
+                <w:b/>
+              </w:rPr>
+            </w:pPr>
+            <w:r>
+              <w:rPr>
+                <w:rFonts w:ascii="Arial" w:hAnsi="Arial"/>
+                <w:b/>
+                <w:bCs/>
+              </w:rPr>
+              <w:t xml:space="preserve">Realização: </w:t>
+            </w:r>
+            <w:r>
+              <w:rPr>
+                <w:rFonts w:ascii="Arial" w:eastAsia="Arial" w:hAnsi="Arial"/>
+              </w:rPr>
+              <w:t>Gerente de Projeto</w:t>
+            </w:r>
+          </w:p>
+        </w:tc>
+      </w:tr>
+      <w:tr>
+        <w:trPr>
+          <w:trHeight w:val="463"/>
+        </w:trPr>
+        <w:tc>
+          <w:tcPr>
+            <w:cnfStyle w:val="001000000000" w:firstRow="0" w:lastRow="0" w:firstColumn="1" w:lastColumn="0" w:oddVBand="0" w:evenVBand="0" w:oddHBand="0" w:evenHBand="0" w:firstRowFirstColumn="0" w:firstRowLastColumn="0" w:lastRowFirstColumn="0" w:lastRowLastColumn="0"/>
+            <w:tcW w:w="2500" w:type="dxa"/>
+            <w:tcMar>
+              <w:left w:w="83" w:type="dxa"/>
+            </w:tcMar>
+            <w:vAlign w:val="center"/>
+          </w:tcPr>
+          <w:p>
+            <w:pPr>
+              <w:pStyle w:val="PargrafodaLista"/>
+              <w:ind w:left="0"/>
+              <w:rPr>
+                <w:rStyle w:val="Forte"/>
+                <w:rFonts w:ascii="Arial" w:eastAsia="Arial" w:hAnsi="Arial"/>
+                <w:b/>
+              </w:rPr>
+            </w:pPr>
+          </w:p>
+        </w:tc>
+        <w:tc>
+          <w:tcPr>
+            <w:tcW w:w="7313" w:type="dxa"/>
+            <w:tcMar>
+              <w:left w:w="83" w:type="dxa"/>
+            </w:tcMar>
+          </w:tcPr>
+          <w:p>
+            <w:pPr>
+              <w:spacing w:line="259" w:lineRule="auto"/>
+              <w:cnfStyle w:val="000000000000" w:firstRow="0" w:lastRow="0" w:firstColumn="0" w:lastColumn="0" w:oddVBand="0" w:evenVBand="0" w:oddHBand="0" w:evenHBand="0" w:firstRowFirstColumn="0" w:firstRowLastColumn="0" w:lastRowFirstColumn="0" w:lastRowLastColumn="0"/>
+              <w:rPr>
+                <w:rFonts w:ascii="Arial" w:eastAsia="Arial" w:hAnsi="Arial"/>
+                <w:b/>
+              </w:rPr>
+            </w:pPr>
+            <w:r>
+              <w:rPr>
+                <w:rFonts w:ascii="Arial" w:eastAsia="Arial" w:hAnsi="Arial"/>
+                <w:b/>
+                <w:bCs/>
+              </w:rPr>
+              <w:t>Aprovação:</w:t>
+            </w:r>
+            <w:r>
+              <w:rPr>
+                <w:rFonts w:ascii="Arial" w:eastAsia="Arial" w:hAnsi="Arial"/>
+              </w:rPr>
+              <w:t xml:space="preserve"> Não se aplica</w:t>
+            </w:r>
+          </w:p>
+        </w:tc>
+      </w:tr>
+      <w:tr>
+        <w:trPr>
+          <w:cnfStyle w:val="000000100000" w:firstRow="0" w:lastRow="0" w:firstColumn="0" w:lastColumn="0" w:oddVBand="0" w:evenVBand="0" w:oddHBand="1" w:evenHBand="0" w:firstRowFirstColumn="0" w:firstRowLastColumn="0" w:lastRowFirstColumn="0" w:lastRowLastColumn="0"/>
+          <w:trHeight w:val="263"/>
+        </w:trPr>
+        <w:tc>
+          <w:tcPr>
+            <w:cnfStyle w:val="001000000000" w:firstRow="0" w:lastRow="0" w:firstColumn="1" w:lastColumn="0" w:oddVBand="0" w:evenVBand="0" w:oddHBand="0" w:evenHBand="0" w:firstRowFirstColumn="0" w:firstRowLastColumn="0" w:lastRowFirstColumn="0" w:lastRowLastColumn="0"/>
+            <w:tcW w:w="2500" w:type="dxa"/>
+            <w:tcMar>
+              <w:left w:w="83" w:type="dxa"/>
+            </w:tcMar>
+            <w:vAlign w:val="center"/>
+          </w:tcPr>
+          <w:p>
+            <w:pPr>
+              <w:pStyle w:val="PargrafodaLista"/>
+              <w:ind w:left="0"/>
+              <w:rPr>
+                <w:rStyle w:val="Forte"/>
+                <w:rFonts w:ascii="Arial" w:eastAsia="Arial" w:hAnsi="Arial"/>
+                <w:b/>
+              </w:rPr>
+            </w:pPr>
+          </w:p>
+        </w:tc>
+        <w:tc>
+          <w:tcPr>
+            <w:tcW w:w="7313" w:type="dxa"/>
+            <w:tcMar>
+              <w:left w:w="83" w:type="dxa"/>
+            </w:tcMar>
+          </w:tcPr>
+          <w:p>
+            <w:pPr>
+              <w:spacing w:line="259" w:lineRule="auto"/>
+              <w:cnfStyle w:val="000000100000" w:firstRow="0" w:lastRow="0" w:firstColumn="0" w:lastColumn="0" w:oddVBand="0" w:evenVBand="0" w:oddHBand="1" w:evenHBand="0" w:firstRowFirstColumn="0" w:firstRowLastColumn="0" w:lastRowFirstColumn="0" w:lastRowLastColumn="0"/>
+              <w:rPr>
+                <w:rFonts w:ascii="Arial" w:eastAsia="Arial" w:hAnsi="Arial"/>
+                <w:b/>
+              </w:rPr>
+            </w:pPr>
+            <w:r>
+              <w:rPr>
+                <w:rFonts w:ascii="Arial" w:hAnsi="Arial"/>
+                <w:b/>
+                <w:bCs/>
+              </w:rPr>
+              <w:t xml:space="preserve">Colaboração: </w:t>
+            </w:r>
+            <w:r>
+              <w:rPr>
+                <w:rFonts w:ascii="Arial" w:eastAsia="Arial" w:hAnsi="Arial"/>
+              </w:rPr>
+              <w:t>Não se aplica</w:t>
+            </w:r>
+          </w:p>
+        </w:tc>
+      </w:tr>
+      <w:tr>
+        <w:trPr>
+          <w:trHeight w:val="263"/>
+        </w:trPr>
+        <w:tc>
+          <w:tcPr>
+            <w:cnfStyle w:val="001000000000" w:firstRow="0" w:lastRow="0" w:firstColumn="1" w:lastColumn="0" w:oddVBand="0" w:evenVBand="0" w:oddHBand="0" w:evenHBand="0" w:firstRowFirstColumn="0" w:firstRowLastColumn="0" w:lastRowFirstColumn="0" w:lastRowLastColumn="0"/>
+            <w:tcW w:w="2500" w:type="dxa"/>
+            <w:tcMar>
+              <w:left w:w="83" w:type="dxa"/>
+            </w:tcMar>
+            <w:vAlign w:val="center"/>
+          </w:tcPr>
+          <w:p>
+            <w:pPr>
+              <w:pStyle w:val="PargrafodaLista"/>
+              <w:ind w:left="0"/>
+              <w:rPr>
+                <w:rStyle w:val="Forte"/>
+                <w:rFonts w:ascii="Arial" w:eastAsia="Arial" w:hAnsi="Arial"/>
+                <w:b/>
+              </w:rPr>
+            </w:pPr>
+          </w:p>
+        </w:tc>
+        <w:tc>
+          <w:tcPr>
+            <w:tcW w:w="7313" w:type="dxa"/>
+            <w:tcMar>
+              <w:left w:w="83" w:type="dxa"/>
+            </w:tcMar>
+          </w:tcPr>
+          <w:p>
+            <w:pPr>
+              <w:spacing w:line="259" w:lineRule="auto"/>
+              <w:cnfStyle w:val="000000000000" w:firstRow="0" w:lastRow="0" w:firstColumn="0" w:lastColumn="0" w:oddVBand="0" w:evenVBand="0" w:oddHBand="0" w:evenHBand="0" w:firstRowFirstColumn="0" w:firstRowLastColumn="0" w:lastRowFirstColumn="0" w:lastRowLastColumn="0"/>
+              <w:rPr>
+                <w:rFonts w:ascii="Arial" w:eastAsia="Arial" w:hAnsi="Arial"/>
+                <w:b/>
+              </w:rPr>
+            </w:pPr>
+            <w:r>
+              <w:rPr>
+                <w:rFonts w:ascii="Arial" w:eastAsia="Arial" w:hAnsi="Arial"/>
+                <w:b/>
+                <w:bCs/>
+              </w:rPr>
+              <w:t>I</w:t>
+            </w:r>
+            <w:r>
+              <w:rPr>
+                <w:rFonts w:ascii="Arial" w:eastAsia="Arial" w:hAnsi="Arial"/>
+                <w:b/>
+                <w:bCs/>
+              </w:rPr>
+              <w:t>nformação:</w:t>
+            </w:r>
+            <w:r>
+              <w:rPr>
+                <w:rFonts w:ascii="Arial" w:eastAsia="Arial" w:hAnsi="Arial"/>
+              </w:rPr>
+              <w:t xml:space="preserve"> Patrocinador, Diretor de Projeto e Equipe do Projeto</w:t>
+            </w:r>
+          </w:p>
+        </w:tc>
+      </w:tr>
+      <w:tr>
+        <w:trPr>
+          <w:cnfStyle w:val="000000100000" w:firstRow="0" w:lastRow="0" w:firstColumn="0" w:lastColumn="0" w:oddVBand="0" w:evenVBand="0" w:oddHBand="1" w:evenHBand="0" w:firstRowFirstColumn="0" w:firstRowLastColumn="0" w:lastRowFirstColumn="0" w:lastRowLastColumn="0"/>
+          <w:trHeight w:val="263"/>
+        </w:trPr>
+        <w:tc>
+          <w:tcPr>
+            <w:cnfStyle w:val="001000000000" w:firstRow="0" w:lastRow="0" w:firstColumn="1" w:lastColumn="0" w:oddVBand="0" w:evenVBand="0" w:oddHBand="0" w:evenHBand="0" w:firstRowFirstColumn="0" w:firstRowLastColumn="0" w:lastRowFirstColumn="0" w:lastRowLastColumn="0"/>
+            <w:tcW w:w="2500" w:type="dxa"/>
+            <w:tcMar>
+              <w:left w:w="83" w:type="dxa"/>
+            </w:tcMar>
+          </w:tcPr>
+          <w:p>
+            <w:pPr>
+              <w:pStyle w:val="PargrafodaLista"/>
+              <w:ind w:left="0"/>
+              <w:rPr>
+                <w:rStyle w:val="Forte"/>
+                <w:rFonts w:ascii="Arial" w:eastAsia="Arial" w:hAnsi="Arial"/>
+                <w:sz w:val="22"/>
+                <w:szCs w:val="22"/>
+              </w:rPr>
+            </w:pPr>
+            <w:r>
+              <w:rPr>
+                <w:rFonts w:ascii="Arial" w:hAnsi="Arial"/>
+                <w:b w:val="0"/>
+                <w:bCs w:val="0"/>
+              </w:rPr>
+              <w:t>Tarefas</w:t>
+            </w:r>
+          </w:p>
+        </w:tc>
+        <w:tc>
+          <w:tcPr>
+            <w:tcW w:w="7313" w:type="dxa"/>
+            <w:tcMar>
+              <w:left w:w="83" w:type="dxa"/>
+            </w:tcMar>
+          </w:tcPr>
+          <w:p>
+            <w:pPr>
+              <w:spacing w:line="259" w:lineRule="auto"/>
+              <w:cnfStyle w:val="000000100000" w:firstRow="0" w:lastRow="0" w:firstColumn="0" w:lastColumn="0" w:oddVBand="0" w:evenVBand="0" w:oddHBand="1" w:evenHBand="0" w:firstRowFirstColumn="0" w:firstRowLastColumn="0" w:lastRowFirstColumn="0" w:lastRowLastColumn="0"/>
+              <w:rPr>
+                <w:rStyle w:val="Forte"/>
+                <w:rFonts w:ascii="Arial" w:eastAsia="Arial" w:hAnsi="Arial"/>
+                <w:b w:val="0"/>
+                <w:sz w:val="22"/>
+                <w:szCs w:val="22"/>
+              </w:rPr>
+            </w:pPr>
+            <w:r>
+              <w:rPr>
+                <w:rFonts w:ascii="Arial" w:hAnsi="Arial"/>
+              </w:rPr>
+              <w:t xml:space="preserve">1. </w:t>
+            </w:r>
+            <w:r>
+              <w:rPr>
+                <w:rFonts w:ascii="Arial" w:eastAsia="Arial" w:hAnsi="Arial"/>
+              </w:rPr>
+              <w:t>Auditar Execução do Projeto</w:t>
+            </w:r>
+          </w:p>
+        </w:tc>
+      </w:tr>
+      <w:tr>
+        <w:tblPrEx>
+          <w:tblCellMar>
+            <w:left w:w="108" w:type="dxa"/>
+          </w:tblCellMar>
+        </w:tblPrEx>
+        <w:trPr>
+          <w:trHeight w:val="263"/>
+        </w:trPr>
+        <w:tc>
+          <w:tcPr>
+            <w:cnfStyle w:val="001000000000" w:firstRow="0" w:lastRow="0" w:firstColumn="1" w:lastColumn="0" w:oddVBand="0" w:evenVBand="0" w:oddHBand="0" w:evenHBand="0" w:firstRowFirstColumn="0" w:firstRowLastColumn="0" w:lastRowFirstColumn="0" w:lastRowLastColumn="0"/>
+            <w:tcW w:w="2500" w:type="dxa"/>
+            <w:vAlign w:val="center"/>
+          </w:tcPr>
+          <w:p>
+            <w:pPr>
+              <w:pStyle w:val="PargrafodaLista"/>
+              <w:ind w:left="0"/>
+              <w:rPr>
+                <w:rStyle w:val="Forte"/>
+                <w:rFonts w:ascii="Arial" w:eastAsia="Arial" w:hAnsi="Arial"/>
+                <w:sz w:val="22"/>
+                <w:szCs w:val="22"/>
+              </w:rPr>
+            </w:pPr>
+          </w:p>
+        </w:tc>
+        <w:tc>
+          <w:tcPr>
+            <w:tcW w:w="7313" w:type="dxa"/>
+          </w:tcPr>
+          <w:p>
+            <w:pPr>
+              <w:spacing w:line="259" w:lineRule="auto"/>
+              <w:cnfStyle w:val="000000000000" w:firstRow="0" w:lastRow="0" w:firstColumn="0" w:lastColumn="0" w:oddVBand="0" w:evenVBand="0" w:oddHBand="0" w:evenHBand="0" w:firstRowFirstColumn="0" w:firstRowLastColumn="0" w:lastRowFirstColumn="0" w:lastRowLastColumn="0"/>
+              <w:rPr>
+                <w:rStyle w:val="Forte"/>
+                <w:rFonts w:ascii="Arial" w:eastAsia="Arial" w:hAnsi="Arial"/>
+                <w:b w:val="0"/>
+                <w:sz w:val="22"/>
+                <w:szCs w:val="22"/>
+              </w:rPr>
+            </w:pPr>
+            <w:r>
+              <w:rPr>
+                <w:rFonts w:ascii="Arial" w:hAnsi="Arial"/>
+              </w:rPr>
+              <w:t xml:space="preserve">2. </w:t>
+            </w:r>
+            <w:r>
+              <w:rPr>
+                <w:rFonts w:ascii="Arial" w:eastAsia="Arial" w:hAnsi="Arial"/>
+              </w:rPr>
+              <w:t>Apresentar Resultados</w:t>
+            </w:r>
+          </w:p>
+        </w:tc>
+      </w:tr>
+      <w:tr>
+        <w:tblPrEx>
+          <w:tblCellMar>
+            <w:left w:w="108" w:type="dxa"/>
+          </w:tblCellMar>
+        </w:tblPrEx>
+        <w:trPr>
+          <w:cnfStyle w:val="000000100000" w:firstRow="0" w:lastRow="0" w:firstColumn="0" w:lastColumn="0" w:oddVBand="0" w:evenVBand="0" w:oddHBand="1" w:evenHBand="0" w:firstRowFirstColumn="0" w:firstRowLastColumn="0" w:lastRowFirstColumn="0" w:lastRowLastColumn="0"/>
+          <w:trHeight w:val="263"/>
+        </w:trPr>
+        <w:tc>
+          <w:tcPr>
+            <w:cnfStyle w:val="001000000000" w:firstRow="0" w:lastRow="0" w:firstColumn="1" w:lastColumn="0" w:oddVBand="0" w:evenVBand="0" w:oddHBand="0" w:evenHBand="0" w:firstRowFirstColumn="0" w:firstRowLastColumn="0" w:lastRowFirstColumn="0" w:lastRowLastColumn="0"/>
+            <w:tcW w:w="2500" w:type="dxa"/>
+          </w:tcPr>
+          <w:p>
+            <w:pPr>
+              <w:pStyle w:val="PargrafodaLista"/>
+              <w:ind w:left="0"/>
+              <w:rPr>
+                <w:rStyle w:val="Forte"/>
+                <w:rFonts w:ascii="Arial" w:eastAsia="Arial" w:hAnsi="Arial"/>
+                <w:sz w:val="22"/>
+                <w:szCs w:val="22"/>
+              </w:rPr>
+            </w:pPr>
+            <w:r>
+              <w:rPr>
+                <w:rFonts w:ascii="Arial" w:hAnsi="Arial"/>
+                <w:b w:val="0"/>
+                <w:bCs w:val="0"/>
+              </w:rPr>
+              <w:t>Pré-Condições</w:t>
+            </w:r>
+          </w:p>
+        </w:tc>
+        <w:tc>
+          <w:tcPr>
+            <w:tcW w:w="7313" w:type="dxa"/>
+          </w:tcPr>
+          <w:p>
+            <w:pPr>
+              <w:spacing w:line="259" w:lineRule="auto"/>
+              <w:cnfStyle w:val="000000100000" w:firstRow="0" w:lastRow="0" w:firstColumn="0" w:lastColumn="0" w:oddVBand="0" w:evenVBand="0" w:oddHBand="1" w:evenHBand="0" w:firstRowFirstColumn="0" w:firstRowLastColumn="0" w:lastRowFirstColumn="0" w:lastRowLastColumn="0"/>
+              <w:rPr>
+                <w:rFonts w:ascii="Arial" w:hAnsi="Arial"/>
+              </w:rPr>
+            </w:pPr>
+            <w:r>
+              <w:rPr>
+                <w:rFonts w:ascii="Arial" w:eastAsia="Arial" w:hAnsi="Arial"/>
+              </w:rPr>
+              <w:t>Nenhum critério específico</w:t>
+            </w:r>
+          </w:p>
+        </w:tc>
+      </w:tr>
+      <w:tr>
+        <w:tblPrEx>
+          <w:tblCellMar>
+            <w:left w:w="108" w:type="dxa"/>
+          </w:tblCellMar>
+        </w:tblPrEx>
+        <w:trPr>
+          <w:trHeight w:val="263"/>
+        </w:trPr>
+        <w:tc>
+          <w:tcPr>
+            <w:cnfStyle w:val="001000000000" w:firstRow="0" w:lastRow="0" w:firstColumn="1" w:lastColumn="0" w:oddVBand="0" w:evenVBand="0" w:oddHBand="0" w:evenHBand="0" w:firstRowFirstColumn="0" w:firstRowLastColumn="0" w:lastRowFirstColumn="0" w:lastRowLastColumn="0"/>
+            <w:tcW w:w="2500" w:type="dxa"/>
+          </w:tcPr>
+          <w:p>
+            <w:pPr>
+              <w:pStyle w:val="PargrafodaLista"/>
+              <w:ind w:left="0"/>
+              <w:rPr>
+                <w:rStyle w:val="Forte"/>
+                <w:rFonts w:ascii="Arial" w:eastAsia="Arial" w:hAnsi="Arial"/>
+                <w:sz w:val="22"/>
+                <w:szCs w:val="22"/>
+              </w:rPr>
+            </w:pPr>
+            <w:r>
+              <w:rPr>
+                <w:rFonts w:ascii="Arial" w:hAnsi="Arial"/>
+                <w:b w:val="0"/>
+                <w:bCs w:val="0"/>
+              </w:rPr>
+              <w:t>Entradas</w:t>
+            </w:r>
+          </w:p>
+        </w:tc>
+        <w:tc>
+          <w:tcPr>
+            <w:tcW w:w="7313" w:type="dxa"/>
+          </w:tcPr>
+          <w:p>
+            <w:pPr>
+              <w:pStyle w:val="Standard"/>
+              <w:cnfStyle w:val="000000000000" w:firstRow="0" w:lastRow="0" w:firstColumn="0" w:lastColumn="0" w:oddVBand="0" w:evenVBand="0" w:oddHBand="0" w:evenHBand="0" w:firstRowFirstColumn="0" w:firstRowLastColumn="0" w:lastRowFirstColumn="0" w:lastRowLastColumn="0"/>
+            </w:pPr>
+            <w:commentRangeStart w:id="6"/>
+            <w:r>
+              <w:rPr>
+                <w:rFonts w:ascii="Arial" w:eastAsia="Arial" w:hAnsi="Arial"/>
+              </w:rPr>
+              <w:t>1. Especificação do Escopo</w:t>
+            </w:r>
+          </w:p>
+          <w:p>
+            <w:pPr>
+              <w:pStyle w:val="Standard"/>
+              <w:cnfStyle w:val="000000000000" w:firstRow="0" w:lastRow="0" w:firstColumn="0" w:lastColumn="0" w:oddVBand="0" w:evenVBand="0" w:oddHBand="0" w:evenHBand="0" w:firstRowFirstColumn="0" w:firstRowLastColumn="0" w:lastRowFirstColumn="0" w:lastRowLastColumn="0"/>
+              <w:rPr>
+                <w:rFonts w:ascii="Arial" w:eastAsia="Arial" w:hAnsi="Arial"/>
+              </w:rPr>
+            </w:pPr>
+            <w:r>
+              <w:rPr>
+                <w:rFonts w:ascii="Arial" w:eastAsia="Arial" w:hAnsi="Arial"/>
+              </w:rPr>
+              <w:t>2. Estimativa de Esforço</w:t>
+            </w:r>
+          </w:p>
+          <w:p>
+            <w:pPr>
+              <w:spacing w:line="259" w:lineRule="auto"/>
+              <w:cnfStyle w:val="000000000000" w:firstRow="0" w:lastRow="0" w:firstColumn="0" w:lastColumn="0" w:oddVBand="0" w:evenVBand="0" w:oddHBand="0" w:evenHBand="0" w:firstRowFirstColumn="0" w:firstRowLastColumn="0" w:lastRowFirstColumn="0" w:lastRowLastColumn="0"/>
+              <w:rPr>
+                <w:rFonts w:ascii="Arial" w:hAnsi="Arial"/>
+              </w:rPr>
+            </w:pPr>
+            <w:r>
+              <w:rPr>
+                <w:rFonts w:ascii="Arial" w:eastAsia="Arial" w:hAnsi="Arial"/>
+              </w:rPr>
+              <w:t xml:space="preserve">3. </w:t>
+            </w:r>
+            <w:r>
+              <w:rPr>
+                <w:rFonts w:ascii="Arial" w:hAnsi="Arial"/>
+              </w:rPr>
+              <w:t>Análise de Viabilidade</w:t>
+            </w:r>
+            <w:commentRangeEnd w:id="6"/>
+            <w:r>
+              <w:rPr>
+                <w:rStyle w:val="Refdecomentrio"/>
+              </w:rPr>
+              <w:commentReference w:id="6"/>
+            </w:r>
+          </w:p>
+        </w:tc>
+      </w:tr>
+      <w:tr>
+        <w:tblPrEx>
+          <w:tblCellMar>
+            <w:left w:w="108" w:type="dxa"/>
+          </w:tblCellMar>
+        </w:tblPrEx>
+        <w:trPr>
+          <w:cnfStyle w:val="000000100000" w:firstRow="0" w:lastRow="0" w:firstColumn="0" w:lastColumn="0" w:oddVBand="0" w:evenVBand="0" w:oddHBand="1" w:evenHBand="0" w:firstRowFirstColumn="0" w:firstRowLastColumn="0" w:lastRowFirstColumn="0" w:lastRowLastColumn="0"/>
+          <w:trHeight w:val="263"/>
+        </w:trPr>
+        <w:tc>
+          <w:tcPr>
+            <w:cnfStyle w:val="001000000000" w:firstRow="0" w:lastRow="0" w:firstColumn="1" w:lastColumn="0" w:oddVBand="0" w:evenVBand="0" w:oddHBand="0" w:evenHBand="0" w:firstRowFirstColumn="0" w:firstRowLastColumn="0" w:lastRowFirstColumn="0" w:lastRowLastColumn="0"/>
+            <w:tcW w:w="2500" w:type="dxa"/>
+          </w:tcPr>
+          <w:p>
+            <w:pPr>
+              <w:pStyle w:val="PargrafodaLista"/>
+              <w:ind w:left="0"/>
+              <w:rPr>
+                <w:rFonts w:ascii="Arial" w:hAnsi="Arial"/>
+                <w:b w:val="0"/>
+                <w:bCs w:val="0"/>
+              </w:rPr>
+            </w:pPr>
+            <w:r>
+              <w:rPr>
+                <w:rFonts w:ascii="Arial" w:hAnsi="Arial"/>
+                <w:b w:val="0"/>
+                <w:bCs w:val="0"/>
+              </w:rPr>
+              <w:t>Critérios de Saída</w:t>
+            </w:r>
+          </w:p>
+        </w:tc>
+        <w:tc>
+          <w:tcPr>
+            <w:tcW w:w="7313" w:type="dxa"/>
+          </w:tcPr>
+          <w:p>
+            <w:pPr>
+              <w:spacing w:line="259" w:lineRule="auto"/>
+              <w:cnfStyle w:val="000000100000" w:firstRow="0" w:lastRow="0" w:firstColumn="0" w:lastColumn="0" w:oddVBand="0" w:evenVBand="0" w:oddHBand="1" w:evenHBand="0" w:firstRowFirstColumn="0" w:firstRowLastColumn="0" w:lastRowFirstColumn="0" w:lastRowLastColumn="0"/>
+              <w:rPr>
+                <w:rFonts w:ascii="Arial" w:eastAsia="Arial" w:hAnsi="Arial"/>
+              </w:rPr>
+            </w:pPr>
+            <w:r>
+              <w:rPr>
+                <w:rFonts w:ascii="Arial" w:eastAsia="Arial" w:hAnsi="Arial"/>
+              </w:rPr>
+              <w:t>Nenhum critério específico</w:t>
+            </w:r>
+          </w:p>
+        </w:tc>
+      </w:tr>
+      <w:tr>
+        <w:tblPrEx>
+          <w:tblCellMar>
+            <w:left w:w="108" w:type="dxa"/>
+          </w:tblCellMar>
+        </w:tblPrEx>
+        <w:trPr>
+          <w:trHeight w:val="263"/>
+        </w:trPr>
+        <w:tc>
+          <w:tcPr>
+            <w:cnfStyle w:val="001000000000" w:firstRow="0" w:lastRow="0" w:firstColumn="1" w:lastColumn="0" w:oddVBand="0" w:evenVBand="0" w:oddHBand="0" w:evenHBand="0" w:firstRowFirstColumn="0" w:firstRowLastColumn="0" w:lastRowFirstColumn="0" w:lastRowLastColumn="0"/>
+            <w:tcW w:w="2500" w:type="dxa"/>
+          </w:tcPr>
+          <w:p>
+            <w:pPr>
+              <w:pStyle w:val="PargrafodaLista"/>
+              <w:ind w:left="0"/>
+              <w:rPr>
+                <w:rFonts w:ascii="Arial" w:hAnsi="Arial"/>
+                <w:b w:val="0"/>
+                <w:bCs w:val="0"/>
+              </w:rPr>
+            </w:pPr>
+            <w:r>
+              <w:rPr>
+                <w:rFonts w:ascii="Arial" w:hAnsi="Arial"/>
+                <w:b w:val="0"/>
+                <w:bCs w:val="0"/>
+              </w:rPr>
+              <w:t>Produtos</w:t>
+            </w:r>
+          </w:p>
+        </w:tc>
+        <w:tc>
+          <w:tcPr>
+            <w:tcW w:w="7313" w:type="dxa"/>
+          </w:tcPr>
+          <w:p>
+            <w:pPr>
+              <w:pStyle w:val="Standard"/>
+              <w:cnfStyle w:val="000000000000" w:firstRow="0" w:lastRow="0" w:firstColumn="0" w:lastColumn="0" w:oddVBand="0" w:evenVBand="0" w:oddHBand="0" w:evenHBand="0" w:firstRowFirstColumn="0" w:firstRowLastColumn="0" w:lastRowFirstColumn="0" w:lastRowLastColumn="0"/>
+              <w:rPr>
+                <w:rFonts w:ascii="Arial" w:eastAsia="Arial" w:hAnsi="Arial"/>
+              </w:rPr>
+            </w:pPr>
+            <w:r>
+              <w:rPr>
+                <w:rFonts w:ascii="Arial" w:eastAsia="Arial" w:hAnsi="Arial"/>
+              </w:rPr>
+              <w:t xml:space="preserve">1. </w:t>
+            </w:r>
+            <w:r>
+              <w:rPr>
+                <w:rFonts w:ascii="Arial" w:eastAsia="Arial" w:hAnsi="Arial"/>
+              </w:rPr>
+              <w:t>Relatório</w:t>
+            </w:r>
+            <w:r>
+              <w:rPr>
+                <w:rFonts w:ascii="Arial" w:eastAsia="Arial" w:hAnsi="Arial"/>
+              </w:rPr>
+              <w:t xml:space="preserve"> de Conclusão</w:t>
+            </w:r>
+          </w:p>
+        </w:tc>
+      </w:tr>
+      <w:tr>
+        <w:tblPrEx>
+          <w:tblCellMar>
+            <w:left w:w="108" w:type="dxa"/>
+          </w:tblCellMar>
+        </w:tblPrEx>
+        <w:trPr>
+          <w:cnfStyle w:val="000000100000" w:firstRow="0" w:lastRow="0" w:firstColumn="0" w:lastColumn="0" w:oddVBand="0" w:evenVBand="0" w:oddHBand="1" w:evenHBand="0" w:firstRowFirstColumn="0" w:firstRowLastColumn="0" w:lastRowFirstColumn="0" w:lastRowLastColumn="0"/>
+          <w:trHeight w:val="263"/>
+        </w:trPr>
+        <w:tc>
+          <w:tcPr>
+            <w:cnfStyle w:val="001000000000" w:firstRow="0" w:lastRow="0" w:firstColumn="1" w:lastColumn="0" w:oddVBand="0" w:evenVBand="0" w:oddHBand="0" w:evenHBand="0" w:firstRowFirstColumn="0" w:firstRowLastColumn="0" w:lastRowFirstColumn="0" w:lastRowLastColumn="0"/>
+            <w:tcW w:w="2500" w:type="dxa"/>
+          </w:tcPr>
+          <w:p>
+            <w:pPr>
+              <w:pStyle w:val="PargrafodaLista"/>
+              <w:ind w:left="0"/>
+              <w:rPr>
+                <w:rFonts w:ascii="Arial" w:eastAsia="Arial" w:hAnsi="Arial"/>
+              </w:rPr>
+            </w:pPr>
+            <w:r>
+              <w:rPr>
+                <w:rFonts w:ascii="Arial" w:hAnsi="Arial"/>
+                <w:b w:val="0"/>
+                <w:bCs w:val="0"/>
+              </w:rPr>
+              <w:t>Ferramentas</w:t>
+            </w:r>
+          </w:p>
+        </w:tc>
+        <w:tc>
+          <w:tcPr>
+            <w:tcW w:w="7313" w:type="dxa"/>
+          </w:tcPr>
+          <w:p>
+            <w:pPr>
+              <w:pStyle w:val="Standard"/>
+              <w:cnfStyle w:val="000000100000" w:firstRow="0" w:lastRow="0" w:firstColumn="0" w:lastColumn="0" w:oddVBand="0" w:evenVBand="0" w:oddHBand="1" w:evenHBand="0" w:firstRowFirstColumn="0" w:firstRowLastColumn="0" w:lastRowFirstColumn="0" w:lastRowLastColumn="0"/>
+              <w:rPr>
+                <w:rFonts w:ascii="Arial" w:eastAsia="Arial" w:hAnsi="Arial"/>
+              </w:rPr>
+            </w:pPr>
+            <w:r>
+              <w:rPr>
+                <w:rFonts w:ascii="Arial" w:eastAsia="Arial" w:hAnsi="Arial"/>
+              </w:rPr>
+              <w:t>Pacote Office</w:t>
+            </w:r>
+          </w:p>
+        </w:tc>
+      </w:tr>
+    </w:tbl>
+    <w:p>
+      <w:pPr>
+        <w:pStyle w:val="PargrafodaLista"/>
+        <w:ind w:left="0"/>
+      </w:pPr>
+    </w:p>
+    <w:p/>
+    <w:p>
+      <w:bookmarkStart w:id="7" w:name="_GoBack"/>
+      <w:bookmarkEnd w:id="7"/>
     </w:p>
     <w:sectPr>
       <w:pgSz w:w="11906" w:h="16838"/>
@@ -5597,6 +9311,70 @@
       </w:r>
     </w:p>
   </w:comment>
+  <w:comment w:id="3" w:author="David Matheus" w:date="2017-04-27T16:07:00Z" w:initials="DM">
+    <w:p>
+      <w:pPr>
+        <w:pStyle w:val="Textodecomentrio"/>
+      </w:pPr>
+      <w:r>
+        <w:rPr>
+          <w:rStyle w:val="Refdecomentrio"/>
+        </w:rPr>
+        <w:annotationRef/>
+      </w:r>
+      <w:r>
+        <w:t>Confirmar isso com o João</w:t>
+      </w:r>
+    </w:p>
+  </w:comment>
+  <w:comment w:id="4" w:author="David Matheus" w:date="2017-04-27T16:21:00Z" w:initials="DM">
+    <w:p>
+      <w:pPr>
+        <w:pStyle w:val="Textodecomentrio"/>
+      </w:pPr>
+      <w:r>
+        <w:rPr>
+          <w:rStyle w:val="Refdecomentrio"/>
+        </w:rPr>
+        <w:annotationRef/>
+      </w:r>
+      <w:r>
+        <w:t>Consultar isto posteriormente</w:t>
+      </w:r>
+    </w:p>
+  </w:comment>
+  <w:comment w:id="5" w:author="David Matheus" w:date="2017-04-27T16:24:00Z" w:initials="DM">
+    <w:p>
+      <w:pPr>
+        <w:pStyle w:val="Textodecomentrio"/>
+      </w:pPr>
+      <w:r>
+        <w:rPr>
+          <w:rStyle w:val="Refdecomentrio"/>
+        </w:rPr>
+        <w:annotationRef/>
+      </w:r>
+      <w:r>
+        <w:t xml:space="preserve">Consultar isto. </w:t>
+      </w:r>
+    </w:p>
+  </w:comment>
+  <w:comment w:id="6" w:author="David Matheus" w:date="2017-04-27T16:28:00Z" w:initials="DM">
+    <w:p>
+      <w:pPr>
+        <w:pStyle w:val="Textodecomentrio"/>
+      </w:pPr>
+      <w:r>
+        <w:rPr>
+          <w:rStyle w:val="Refdecomentrio"/>
+        </w:rPr>
+        <w:annotationRef/>
+      </w:r>
+      <w:r>
+        <w:t xml:space="preserve">Consultar se o checklist tá aqui, ou se precisa colocar no macrofluxo. </w:t>
+      </w:r>
+    </w:p>
+  </w:comment>
 </w:comments>
 </file>
 
@@ -5605,6 +9383,10 @@
   <w15:commentEx w15:paraId="3D02527A" w15:done="0"/>
   <w15:commentEx w15:paraId="50BCDE41" w15:done="0"/>
   <w15:commentEx w15:paraId="140B360F" w15:done="0"/>
+  <w15:commentEx w15:paraId="1417F318" w15:done="0"/>
+  <w15:commentEx w15:paraId="394B56B7" w15:done="0"/>
+  <w15:commentEx w15:paraId="52ACB019" w15:done="0"/>
+  <w15:commentEx w15:paraId="3F0C18BF" w15:done="0"/>
 </w15:commentsEx>
 </file>
 
@@ -7753,6 +11535,7 @@
   <w:style w:type="character" w:default="1" w:styleId="Fontepargpadro">
     <w:name w:val="Default Paragraph Font"/>
     <w:uiPriority w:val="1"/>
+    <w:semiHidden/>
     <w:unhideWhenUsed/>
   </w:style>
   <w:style w:type="table" w:default="1" w:styleId="Tabelanormal">
@@ -7883,7 +11666,6 @@
     <w:rPr>
       <w:color w:val="000080"/>
       <w:u w:val="single"/>
-      <w:lang/>
     </w:rPr>
   </w:style>
   <w:style w:type="character" w:customStyle="1" w:styleId="Linkdainternetvisitado">
@@ -7891,7 +11673,6 @@
     <w:rPr>
       <w:color w:val="800000"/>
       <w:u w:val="single"/>
-      <w:lang/>
     </w:rPr>
   </w:style>
   <w:style w:type="paragraph" w:styleId="Ttulo">
@@ -8146,6 +11927,18 @@
       <w:sz w:val="18"/>
       <w:szCs w:val="18"/>
       <w:lang w:val="pt-BR"/>
+    </w:rPr>
+  </w:style>
+  <w:style w:type="character" w:styleId="Hyperlink">
+    <w:name w:val="Hyperlink"/>
+    <w:basedOn w:val="Fontepargpadro"/>
+    <w:uiPriority w:val="99"/>
+    <w:semiHidden/>
+    <w:unhideWhenUsed/>
+    <w:rsid w:val="00D94A4E"/>
+    <w:rPr>
+      <w:color w:val="0563C1" w:themeColor="hyperlink"/>
+      <w:u w:val="single"/>
     </w:rPr>
   </w:style>
 </w:styles>

</xml_diff>